<commit_message>
without balancing result and analysis complete
</commit_message>
<xml_diff>
--- a/proposal/proposal.docx
+++ b/proposal/proposal.docx
@@ -616,7 +616,7 @@
         </w:numPr>
         <w:jc w:val="center"/>
       </w:pPr>
-      <w:bookmarkStart w:id="0" w:name="_Toc157198992"/>
+      <w:bookmarkStart w:id="0" w:name="_Toc158106112"/>
       <w:r>
         <w:lastRenderedPageBreak/>
         <w:t>ABSTRACT</w:t>
@@ -1077,7 +1077,7 @@
             </w:rPr>
             <w:fldChar w:fldCharType="separate"/>
           </w:r>
-          <w:hyperlink w:anchor="_Toc157198992" w:history="1">
+          <w:hyperlink w:anchor="_Toc158106112" w:history="1">
             <w:r>
               <w:rPr>
                 <w:rStyle w:val="Hyperlink"/>
@@ -1104,7 +1104,7 @@
                 <w:noProof/>
                 <w:webHidden/>
               </w:rPr>
-              <w:instrText xml:space="preserve"> PAGEREF _Toc157198992 \h </w:instrText>
+              <w:instrText xml:space="preserve"> PAGEREF _Toc158106112 \h </w:instrText>
             </w:r>
             <w:r>
               <w:rPr>
@@ -1149,7 +1149,7 @@
               <w:lang w:val="en-NP"/>
             </w:rPr>
           </w:pPr>
-          <w:hyperlink w:anchor="_Toc157198993" w:history="1">
+          <w:hyperlink w:anchor="_Toc158106113" w:history="1">
             <w:r>
               <w:rPr>
                 <w:rStyle w:val="Hyperlink"/>
@@ -1176,7 +1176,7 @@
                 <w:noProof/>
                 <w:webHidden/>
               </w:rPr>
-              <w:instrText xml:space="preserve"> PAGEREF _Toc157198993 \h </w:instrText>
+              <w:instrText xml:space="preserve"> PAGEREF _Toc158106113 \h </w:instrText>
             </w:r>
             <w:r>
               <w:rPr>
@@ -1222,7 +1222,7 @@
               <w:lang w:val="en-NP"/>
             </w:rPr>
           </w:pPr>
-          <w:hyperlink w:anchor="_Toc157198994" w:history="1">
+          <w:hyperlink w:anchor="_Toc158106114" w:history="1">
             <w:r>
               <w:rPr>
                 <w:rStyle w:val="Hyperlink"/>
@@ -1266,7 +1266,7 @@
                 <w:noProof/>
                 <w:webHidden/>
               </w:rPr>
-              <w:instrText xml:space="preserve"> PAGEREF _Toc157198994 \h </w:instrText>
+              <w:instrText xml:space="preserve"> PAGEREF _Toc158106114 \h </w:instrText>
             </w:r>
             <w:r>
               <w:rPr>
@@ -1311,7 +1311,7 @@
               <w:lang w:val="en-NP"/>
             </w:rPr>
           </w:pPr>
-          <w:hyperlink w:anchor="_Toc157198995" w:history="1">
+          <w:hyperlink w:anchor="_Toc158106115" w:history="1">
             <w:r>
               <w:rPr>
                 <w:rStyle w:val="Hyperlink"/>
@@ -1354,7 +1354,7 @@
                 <w:noProof/>
                 <w:webHidden/>
               </w:rPr>
-              <w:instrText xml:space="preserve"> PAGEREF _Toc157198995 \h </w:instrText>
+              <w:instrText xml:space="preserve"> PAGEREF _Toc158106115 \h </w:instrText>
             </w:r>
             <w:r>
               <w:rPr>
@@ -1399,7 +1399,7 @@
               <w:lang w:val="en-NP"/>
             </w:rPr>
           </w:pPr>
-          <w:hyperlink w:anchor="_Toc157198996" w:history="1">
+          <w:hyperlink w:anchor="_Toc158106116" w:history="1">
             <w:r>
               <w:rPr>
                 <w:rStyle w:val="Hyperlink"/>
@@ -1442,7 +1442,7 @@
                 <w:noProof/>
                 <w:webHidden/>
               </w:rPr>
-              <w:instrText xml:space="preserve"> PAGEREF _Toc157198996 \h </w:instrText>
+              <w:instrText xml:space="preserve"> PAGEREF _Toc158106116 \h </w:instrText>
             </w:r>
             <w:r>
               <w:rPr>
@@ -1487,7 +1487,7 @@
               <w:lang w:val="en-NP"/>
             </w:rPr>
           </w:pPr>
-          <w:hyperlink w:anchor="_Toc157198997" w:history="1">
+          <w:hyperlink w:anchor="_Toc158106117" w:history="1">
             <w:r>
               <w:rPr>
                 <w:rStyle w:val="Hyperlink"/>
@@ -1530,7 +1530,7 @@
                 <w:noProof/>
                 <w:webHidden/>
               </w:rPr>
-              <w:instrText xml:space="preserve"> PAGEREF _Toc157198997 \h </w:instrText>
+              <w:instrText xml:space="preserve"> PAGEREF _Toc158106117 \h </w:instrText>
             </w:r>
             <w:r>
               <w:rPr>
@@ -1576,7 +1576,7 @@
               <w:lang w:val="en-NP"/>
             </w:rPr>
           </w:pPr>
-          <w:hyperlink w:anchor="_Toc157198998" w:history="1">
+          <w:hyperlink w:anchor="_Toc158106118" w:history="1">
             <w:r>
               <w:rPr>
                 <w:rStyle w:val="Hyperlink"/>
@@ -1620,7 +1620,7 @@
                 <w:noProof/>
                 <w:webHidden/>
               </w:rPr>
-              <w:instrText xml:space="preserve"> PAGEREF _Toc157198998 \h </w:instrText>
+              <w:instrText xml:space="preserve"> PAGEREF _Toc158106118 \h </w:instrText>
             </w:r>
             <w:r>
               <w:rPr>
@@ -1666,7 +1666,7 @@
               <w:lang w:val="en-NP"/>
             </w:rPr>
           </w:pPr>
-          <w:hyperlink w:anchor="_Toc157198999" w:history="1">
+          <w:hyperlink w:anchor="_Toc158106119" w:history="1">
             <w:r>
               <w:rPr>
                 <w:rStyle w:val="Hyperlink"/>
@@ -1710,7 +1710,7 @@
                 <w:noProof/>
                 <w:webHidden/>
               </w:rPr>
-              <w:instrText xml:space="preserve"> PAGEREF _Toc157198999 \h </w:instrText>
+              <w:instrText xml:space="preserve"> PAGEREF _Toc158106119 \h </w:instrText>
             </w:r>
             <w:r>
               <w:rPr>
@@ -1755,7 +1755,7 @@
               <w:lang w:val="en-NP"/>
             </w:rPr>
           </w:pPr>
-          <w:hyperlink w:anchor="_Toc157199000" w:history="1">
+          <w:hyperlink w:anchor="_Toc158106120" w:history="1">
             <w:r>
               <w:rPr>
                 <w:rStyle w:val="Hyperlink"/>
@@ -1777,7 +1777,21 @@
                 <w:rStyle w:val="Hyperlink"/>
                 <w:noProof/>
               </w:rPr>
-              <w:t>System Flow</w:t>
+              <w:t>System Flow D</w:t>
+            </w:r>
+            <w:r>
+              <w:rPr>
+                <w:rStyle w:val="Hyperlink"/>
+                <w:noProof/>
+              </w:rPr>
+              <w:t>i</w:t>
+            </w:r>
+            <w:r>
+              <w:rPr>
+                <w:rStyle w:val="Hyperlink"/>
+                <w:noProof/>
+              </w:rPr>
+              <w:t>agram</w:t>
             </w:r>
             <w:r>
               <w:rPr>
@@ -1798,7 +1812,7 @@
                 <w:noProof/>
                 <w:webHidden/>
               </w:rPr>
-              <w:instrText xml:space="preserve"> PAGEREF _Toc157199000 \h </w:instrText>
+              <w:instrText xml:space="preserve"> PAGEREF _Toc158106120 \h </w:instrText>
             </w:r>
             <w:r>
               <w:rPr>
@@ -1843,7 +1857,7 @@
               <w:lang w:val="en-NP"/>
             </w:rPr>
           </w:pPr>
-          <w:hyperlink w:anchor="_Toc157199001" w:history="1">
+          <w:hyperlink w:anchor="_Toc158106121" w:history="1">
             <w:r>
               <w:rPr>
                 <w:rStyle w:val="Hyperlink"/>
@@ -1886,7 +1900,7 @@
                 <w:noProof/>
                 <w:webHidden/>
               </w:rPr>
-              <w:instrText xml:space="preserve"> PAGEREF _Toc157199001 \h </w:instrText>
+              <w:instrText xml:space="preserve"> PAGEREF _Toc158106121 \h </w:instrText>
             </w:r>
             <w:r>
               <w:rPr>
@@ -1931,7 +1945,7 @@
               <w:lang w:val="en-NP"/>
             </w:rPr>
           </w:pPr>
-          <w:hyperlink w:anchor="_Toc157199002" w:history="1">
+          <w:hyperlink w:anchor="_Toc158106122" w:history="1">
             <w:r>
               <w:rPr>
                 <w:rStyle w:val="Hyperlink"/>
@@ -1974,7 +1988,7 @@
                 <w:noProof/>
                 <w:webHidden/>
               </w:rPr>
-              <w:instrText xml:space="preserve"> PAGEREF _Toc157199002 \h </w:instrText>
+              <w:instrText xml:space="preserve"> PAGEREF _Toc158106122 \h </w:instrText>
             </w:r>
             <w:r>
               <w:rPr>
@@ -2019,7 +2033,7 @@
               <w:lang w:val="en-NP"/>
             </w:rPr>
           </w:pPr>
-          <w:hyperlink w:anchor="_Toc157199003" w:history="1">
+          <w:hyperlink w:anchor="_Toc158106123" w:history="1">
             <w:r>
               <w:rPr>
                 <w:rStyle w:val="Hyperlink"/>
@@ -2062,7 +2076,7 @@
                 <w:noProof/>
                 <w:webHidden/>
               </w:rPr>
-              <w:instrText xml:space="preserve"> PAGEREF _Toc157199003 \h </w:instrText>
+              <w:instrText xml:space="preserve"> PAGEREF _Toc158106123 \h </w:instrText>
             </w:r>
             <w:r>
               <w:rPr>
@@ -2107,7 +2121,7 @@
               <w:lang w:val="en-NP"/>
             </w:rPr>
           </w:pPr>
-          <w:hyperlink w:anchor="_Toc157199004" w:history="1">
+          <w:hyperlink w:anchor="_Toc158106124" w:history="1">
             <w:r>
               <w:rPr>
                 <w:rStyle w:val="Hyperlink"/>
@@ -2150,7 +2164,7 @@
                 <w:noProof/>
                 <w:webHidden/>
               </w:rPr>
-              <w:instrText xml:space="preserve"> PAGEREF _Toc157199004 \h </w:instrText>
+              <w:instrText xml:space="preserve"> PAGEREF _Toc158106124 \h </w:instrText>
             </w:r>
             <w:r>
               <w:rPr>
@@ -2195,7 +2209,7 @@
               <w:lang w:val="en-NP"/>
             </w:rPr>
           </w:pPr>
-          <w:hyperlink w:anchor="_Toc157199005" w:history="1">
+          <w:hyperlink w:anchor="_Toc158106125" w:history="1">
             <w:r>
               <w:rPr>
                 <w:rStyle w:val="Hyperlink"/>
@@ -2238,7 +2252,7 @@
                 <w:noProof/>
                 <w:webHidden/>
               </w:rPr>
-              <w:instrText xml:space="preserve"> PAGEREF _Toc157199005 \h </w:instrText>
+              <w:instrText xml:space="preserve"> PAGEREF _Toc158106125 \h </w:instrText>
             </w:r>
             <w:r>
               <w:rPr>
@@ -2283,7 +2297,7 @@
               <w:lang w:val="en-NP"/>
             </w:rPr>
           </w:pPr>
-          <w:hyperlink w:anchor="_Toc157199006" w:history="1">
+          <w:hyperlink w:anchor="_Toc158106126" w:history="1">
             <w:r>
               <w:rPr>
                 <w:rStyle w:val="Hyperlink"/>
@@ -2326,7 +2340,7 @@
                 <w:noProof/>
                 <w:webHidden/>
               </w:rPr>
-              <w:instrText xml:space="preserve"> PAGEREF _Toc157199006 \h </w:instrText>
+              <w:instrText xml:space="preserve"> PAGEREF _Toc158106126 \h </w:instrText>
             </w:r>
             <w:r>
               <w:rPr>
@@ -2347,6 +2361,282 @@
                 <w:webHidden/>
               </w:rPr>
               <w:t>15</w:t>
+            </w:r>
+            <w:r>
+              <w:rPr>
+                <w:noProof/>
+                <w:webHidden/>
+              </w:rPr>
+              <w:fldChar w:fldCharType="end"/>
+            </w:r>
+          </w:hyperlink>
+        </w:p>
+        <w:p>
+          <w:pPr>
+            <w:pStyle w:val="TOC3"/>
+            <w:tabs>
+              <w:tab w:val="left" w:pos="1440"/>
+              <w:tab w:val="right" w:leader="dot" w:pos="7936"/>
+            </w:tabs>
+            <w:rPr>
+              <w:rFonts w:asciiTheme="minorHAnsi" w:eastAsiaTheme="minorEastAsia" w:hAnsiTheme="minorHAnsi"/>
+              <w:noProof/>
+              <w:szCs w:val="24"/>
+              <w:lang w:val="en-NP"/>
+            </w:rPr>
+          </w:pPr>
+          <w:hyperlink w:anchor="_Toc158106127" w:history="1">
+            <w:r>
+              <w:rPr>
+                <w:rStyle w:val="Hyperlink"/>
+                <w:bCs/>
+                <w:noProof/>
+                <w:lang w:val="en-NP"/>
+              </w:rPr>
+              <w:t>3.3.1</w:t>
+            </w:r>
+            <w:r>
+              <w:rPr>
+                <w:rFonts w:asciiTheme="minorHAnsi" w:eastAsiaTheme="minorEastAsia" w:hAnsiTheme="minorHAnsi"/>
+                <w:noProof/>
+                <w:szCs w:val="24"/>
+                <w:lang w:val="en-NP"/>
+              </w:rPr>
+              <w:tab/>
+            </w:r>
+            <w:r>
+              <w:rPr>
+                <w:rStyle w:val="Hyperlink"/>
+                <w:bCs/>
+                <w:noProof/>
+                <w:lang w:val="en-NP"/>
+              </w:rPr>
+              <w:t>Label Encoding of Categorical Data</w:t>
+            </w:r>
+            <w:r>
+              <w:rPr>
+                <w:noProof/>
+                <w:webHidden/>
+              </w:rPr>
+              <w:tab/>
+            </w:r>
+            <w:r>
+              <w:rPr>
+                <w:noProof/>
+                <w:webHidden/>
+              </w:rPr>
+              <w:fldChar w:fldCharType="begin"/>
+            </w:r>
+            <w:r>
+              <w:rPr>
+                <w:noProof/>
+                <w:webHidden/>
+              </w:rPr>
+              <w:instrText xml:space="preserve"> PAGEREF _Toc158106127 \h </w:instrText>
+            </w:r>
+            <w:r>
+              <w:rPr>
+                <w:noProof/>
+                <w:webHidden/>
+              </w:rPr>
+            </w:r>
+            <w:r>
+              <w:rPr>
+                <w:noProof/>
+                <w:webHidden/>
+              </w:rPr>
+              <w:fldChar w:fldCharType="separate"/>
+            </w:r>
+            <w:r>
+              <w:rPr>
+                <w:noProof/>
+                <w:webHidden/>
+              </w:rPr>
+              <w:t>15</w:t>
+            </w:r>
+            <w:r>
+              <w:rPr>
+                <w:noProof/>
+                <w:webHidden/>
+              </w:rPr>
+              <w:fldChar w:fldCharType="end"/>
+            </w:r>
+          </w:hyperlink>
+        </w:p>
+        <w:p>
+          <w:pPr>
+            <w:pStyle w:val="TOC3"/>
+            <w:tabs>
+              <w:tab w:val="left" w:pos="1440"/>
+              <w:tab w:val="right" w:leader="dot" w:pos="7936"/>
+            </w:tabs>
+            <w:rPr>
+              <w:rFonts w:asciiTheme="minorHAnsi" w:eastAsiaTheme="minorEastAsia" w:hAnsiTheme="minorHAnsi"/>
+              <w:noProof/>
+              <w:szCs w:val="24"/>
+              <w:lang w:val="en-NP"/>
+            </w:rPr>
+          </w:pPr>
+          <w:hyperlink w:anchor="_Toc158106128" w:history="1">
+            <w:r>
+              <w:rPr>
+                <w:rStyle w:val="Hyperlink"/>
+                <w:bCs/>
+                <w:noProof/>
+                <w:lang w:val="en-NP"/>
+              </w:rPr>
+              <w:t>3.3.2</w:t>
+            </w:r>
+            <w:r>
+              <w:rPr>
+                <w:rFonts w:asciiTheme="minorHAnsi" w:eastAsiaTheme="minorEastAsia" w:hAnsiTheme="minorHAnsi"/>
+                <w:noProof/>
+                <w:szCs w:val="24"/>
+                <w:lang w:val="en-NP"/>
+              </w:rPr>
+              <w:tab/>
+            </w:r>
+            <w:r>
+              <w:rPr>
+                <w:rStyle w:val="Hyperlink"/>
+                <w:bCs/>
+                <w:noProof/>
+                <w:lang w:val="en-NP"/>
+              </w:rPr>
+              <w:t>Training and Testing Dataset Split</w:t>
+            </w:r>
+            <w:r>
+              <w:rPr>
+                <w:noProof/>
+                <w:webHidden/>
+              </w:rPr>
+              <w:tab/>
+            </w:r>
+            <w:r>
+              <w:rPr>
+                <w:noProof/>
+                <w:webHidden/>
+              </w:rPr>
+              <w:fldChar w:fldCharType="begin"/>
+            </w:r>
+            <w:r>
+              <w:rPr>
+                <w:noProof/>
+                <w:webHidden/>
+              </w:rPr>
+              <w:instrText xml:space="preserve"> PAGEREF _Toc158106128 \h </w:instrText>
+            </w:r>
+            <w:r>
+              <w:rPr>
+                <w:noProof/>
+                <w:webHidden/>
+              </w:rPr>
+            </w:r>
+            <w:r>
+              <w:rPr>
+                <w:noProof/>
+                <w:webHidden/>
+              </w:rPr>
+              <w:fldChar w:fldCharType="separate"/>
+            </w:r>
+            <w:r>
+              <w:rPr>
+                <w:noProof/>
+                <w:webHidden/>
+              </w:rPr>
+              <w:t>16</w:t>
+            </w:r>
+            <w:r>
+              <w:rPr>
+                <w:noProof/>
+                <w:webHidden/>
+              </w:rPr>
+              <w:fldChar w:fldCharType="end"/>
+            </w:r>
+          </w:hyperlink>
+        </w:p>
+        <w:p>
+          <w:pPr>
+            <w:pStyle w:val="TOC3"/>
+            <w:tabs>
+              <w:tab w:val="left" w:pos="1440"/>
+              <w:tab w:val="right" w:leader="dot" w:pos="7936"/>
+            </w:tabs>
+            <w:rPr>
+              <w:rFonts w:asciiTheme="minorHAnsi" w:eastAsiaTheme="minorEastAsia" w:hAnsiTheme="minorHAnsi"/>
+              <w:noProof/>
+              <w:szCs w:val="24"/>
+              <w:lang w:val="en-NP"/>
+            </w:rPr>
+          </w:pPr>
+          <w:hyperlink w:anchor="_Toc158106129" w:history="1">
+            <w:r>
+              <w:rPr>
+                <w:rStyle w:val="Hyperlink"/>
+                <w:bCs/>
+                <w:noProof/>
+                <w:lang w:val="en-NP"/>
+              </w:rPr>
+              <w:t>3.3.3</w:t>
+            </w:r>
+            <w:r>
+              <w:rPr>
+                <w:rFonts w:asciiTheme="minorHAnsi" w:eastAsiaTheme="minorEastAsia" w:hAnsiTheme="minorHAnsi"/>
+                <w:noProof/>
+                <w:szCs w:val="24"/>
+                <w:lang w:val="en-NP"/>
+              </w:rPr>
+              <w:tab/>
+            </w:r>
+            <w:r>
+              <w:rPr>
+                <w:rStyle w:val="Hyperlink"/>
+                <w:bCs/>
+                <w:noProof/>
+                <w:lang w:val="en-NP"/>
+              </w:rPr>
+              <w:t>Data Standardization</w:t>
+            </w:r>
+            <w:r>
+              <w:rPr>
+                <w:noProof/>
+                <w:webHidden/>
+              </w:rPr>
+              <w:tab/>
+            </w:r>
+            <w:r>
+              <w:rPr>
+                <w:noProof/>
+                <w:webHidden/>
+              </w:rPr>
+              <w:fldChar w:fldCharType="begin"/>
+            </w:r>
+            <w:r>
+              <w:rPr>
+                <w:noProof/>
+                <w:webHidden/>
+              </w:rPr>
+              <w:instrText xml:space="preserve"> PAGEREF _Toc158106129 \h </w:instrText>
+            </w:r>
+            <w:r>
+              <w:rPr>
+                <w:noProof/>
+                <w:webHidden/>
+              </w:rPr>
+            </w:r>
+            <w:r>
+              <w:rPr>
+                <w:noProof/>
+                <w:webHidden/>
+              </w:rPr>
+              <w:fldChar w:fldCharType="separate"/>
+            </w:r>
+            <w:r>
+              <w:rPr>
+                <w:noProof/>
+                <w:webHidden/>
+              </w:rPr>
+              <w:t>16</w:t>
             </w:r>
             <w:r>
               <w:rPr>
@@ -2371,7 +2661,7 @@
               <w:lang w:val="en-NP"/>
             </w:rPr>
           </w:pPr>
-          <w:hyperlink w:anchor="_Toc157199007" w:history="1">
+          <w:hyperlink w:anchor="_Toc158106130" w:history="1">
             <w:r>
               <w:rPr>
                 <w:rStyle w:val="Hyperlink"/>
@@ -2393,7 +2683,7 @@
                 <w:rStyle w:val="Hyperlink"/>
                 <w:noProof/>
               </w:rPr>
-              <w:t>Model Development</w:t>
+              <w:t>Machine Learning Algorithms</w:t>
             </w:r>
             <w:r>
               <w:rPr>
@@ -2414,7 +2704,7 @@
                 <w:noProof/>
                 <w:webHidden/>
               </w:rPr>
-              <w:instrText xml:space="preserve"> PAGEREF _Toc157199007 \h </w:instrText>
+              <w:instrText xml:space="preserve"> PAGEREF _Toc158106130 \h </w:instrText>
             </w:r>
             <w:r>
               <w:rPr>
@@ -2434,7 +2724,7 @@
                 <w:noProof/>
                 <w:webHidden/>
               </w:rPr>
-              <w:t>16</w:t>
+              <w:t>17</w:t>
             </w:r>
             <w:r>
               <w:rPr>
@@ -2459,7 +2749,7 @@
               <w:lang w:val="en-NP"/>
             </w:rPr>
           </w:pPr>
-          <w:hyperlink w:anchor="_Toc157199008" w:history="1">
+          <w:hyperlink w:anchor="_Toc158106131" w:history="1">
             <w:r>
               <w:rPr>
                 <w:rStyle w:val="Hyperlink"/>
@@ -2502,7 +2792,7 @@
                 <w:noProof/>
                 <w:webHidden/>
               </w:rPr>
-              <w:instrText xml:space="preserve"> PAGEREF _Toc157199008 \h </w:instrText>
+              <w:instrText xml:space="preserve"> PAGEREF _Toc158106131 \h </w:instrText>
             </w:r>
             <w:r>
               <w:rPr>
@@ -2522,7 +2812,7 @@
                 <w:noProof/>
                 <w:webHidden/>
               </w:rPr>
-              <w:t>16</w:t>
+              <w:t>17</w:t>
             </w:r>
             <w:r>
               <w:rPr>
@@ -2547,7 +2837,7 @@
               <w:lang w:val="en-NP"/>
             </w:rPr>
           </w:pPr>
-          <w:hyperlink w:anchor="_Toc157199009" w:history="1">
+          <w:hyperlink w:anchor="_Toc158106132" w:history="1">
             <w:r>
               <w:rPr>
                 <w:rStyle w:val="Hyperlink"/>
@@ -2590,7 +2880,7 @@
                 <w:noProof/>
                 <w:webHidden/>
               </w:rPr>
-              <w:instrText xml:space="preserve"> PAGEREF _Toc157199009 \h </w:instrText>
+              <w:instrText xml:space="preserve"> PAGEREF _Toc158106132 \h </w:instrText>
             </w:r>
             <w:r>
               <w:rPr>
@@ -2610,7 +2900,7 @@
                 <w:noProof/>
                 <w:webHidden/>
               </w:rPr>
-              <w:t>18</w:t>
+              <w:t>19</w:t>
             </w:r>
             <w:r>
               <w:rPr>
@@ -2635,10 +2925,11 @@
               <w:lang w:val="en-NP"/>
             </w:rPr>
           </w:pPr>
-          <w:hyperlink w:anchor="_Toc157199010" w:history="1">
+          <w:hyperlink w:anchor="_Toc158106133" w:history="1">
             <w:r>
               <w:rPr>
                 <w:rStyle w:val="Hyperlink"/>
+                <w:bCs/>
                 <w:noProof/>
               </w:rPr>
               <w:t>3.5</w:t>
@@ -2655,9 +2946,10 @@
             <w:r>
               <w:rPr>
                 <w:rStyle w:val="Hyperlink"/>
-                <w:noProof/>
-              </w:rPr>
-              <w:t>Balancing Techniques</w:t>
+                <w:bCs/>
+                <w:noProof/>
+              </w:rPr>
+              <w:t>Balancing Technique</w:t>
             </w:r>
             <w:r>
               <w:rPr>
@@ -2678,7 +2970,7 @@
                 <w:noProof/>
                 <w:webHidden/>
               </w:rPr>
-              <w:instrText xml:space="preserve"> PAGEREF _Toc157199010 \h </w:instrText>
+              <w:instrText xml:space="preserve"> PAGEREF _Toc158106133 \h </w:instrText>
             </w:r>
             <w:r>
               <w:rPr>
@@ -2698,7 +2990,7 @@
                 <w:noProof/>
                 <w:webHidden/>
               </w:rPr>
-              <w:t>19</w:t>
+              <w:t>20</w:t>
             </w:r>
             <w:r>
               <w:rPr>
@@ -2723,11 +3015,10 @@
               <w:lang w:val="en-NP"/>
             </w:rPr>
           </w:pPr>
-          <w:hyperlink w:anchor="_Toc157199011" w:history="1">
+          <w:hyperlink w:anchor="_Toc158106134" w:history="1">
             <w:r>
               <w:rPr>
                 <w:rStyle w:val="Hyperlink"/>
-                <w:bCs/>
                 <w:noProof/>
               </w:rPr>
               <w:t>3.5.1</w:t>
@@ -2744,7 +3035,6 @@
             <w:r>
               <w:rPr>
                 <w:rStyle w:val="Hyperlink"/>
-                <w:bCs/>
                 <w:noProof/>
               </w:rPr>
               <w:t>SMOTE (Synthetic Minority Over-sampling Technique)</w:t>
@@ -2768,7 +3058,7 @@
                 <w:noProof/>
                 <w:webHidden/>
               </w:rPr>
-              <w:instrText xml:space="preserve"> PAGEREF _Toc157199011 \h </w:instrText>
+              <w:instrText xml:space="preserve"> PAGEREF _Toc158106134 \h </w:instrText>
             </w:r>
             <w:r>
               <w:rPr>
@@ -2788,7 +3078,7 @@
                 <w:noProof/>
                 <w:webHidden/>
               </w:rPr>
-              <w:t>20</w:t>
+              <w:t>21</w:t>
             </w:r>
             <w:r>
               <w:rPr>
@@ -2813,11 +3103,10 @@
               <w:lang w:val="en-NP"/>
             </w:rPr>
           </w:pPr>
-          <w:hyperlink w:anchor="_Toc157199012" w:history="1">
+          <w:hyperlink w:anchor="_Toc158106135" w:history="1">
             <w:r>
               <w:rPr>
                 <w:rStyle w:val="Hyperlink"/>
-                <w:bCs/>
                 <w:noProof/>
               </w:rPr>
               <w:t>3.5.2</w:t>
@@ -2834,7 +3123,6 @@
             <w:r>
               <w:rPr>
                 <w:rStyle w:val="Hyperlink"/>
-                <w:bCs/>
                 <w:noProof/>
               </w:rPr>
               <w:t>ADASYN (Adaptive Synthetic Sampling)</w:t>
@@ -2858,7 +3146,7 @@
                 <w:noProof/>
                 <w:webHidden/>
               </w:rPr>
-              <w:instrText xml:space="preserve"> PAGEREF _Toc157199012 \h </w:instrText>
+              <w:instrText xml:space="preserve"> PAGEREF _Toc158106135 \h </w:instrText>
             </w:r>
             <w:r>
               <w:rPr>
@@ -2878,7 +3166,7 @@
                 <w:noProof/>
                 <w:webHidden/>
               </w:rPr>
-              <w:t>22</w:t>
+              <w:t>23</w:t>
             </w:r>
             <w:r>
               <w:rPr>
@@ -2903,7 +3191,7 @@
               <w:lang w:val="en-NP"/>
             </w:rPr>
           </w:pPr>
-          <w:hyperlink w:anchor="_Toc157199013" w:history="1">
+          <w:hyperlink w:anchor="_Toc158106136" w:history="1">
             <w:r>
               <w:rPr>
                 <w:rStyle w:val="Hyperlink"/>
@@ -2946,7 +3234,7 @@
                 <w:noProof/>
                 <w:webHidden/>
               </w:rPr>
-              <w:instrText xml:space="preserve"> PAGEREF _Toc157199013 \h </w:instrText>
+              <w:instrText xml:space="preserve"> PAGEREF _Toc158106136 \h </w:instrText>
             </w:r>
             <w:r>
               <w:rPr>
@@ -2966,7 +3254,7 @@
                 <w:noProof/>
                 <w:webHidden/>
               </w:rPr>
-              <w:t>25</w:t>
+              <w:t>26</w:t>
             </w:r>
             <w:r>
               <w:rPr>
@@ -2991,7 +3279,7 @@
               <w:lang w:val="en-NP"/>
             </w:rPr>
           </w:pPr>
-          <w:hyperlink w:anchor="_Toc157199014" w:history="1">
+          <w:hyperlink w:anchor="_Toc158106137" w:history="1">
             <w:r>
               <w:rPr>
                 <w:rStyle w:val="Hyperlink"/>
@@ -3034,7 +3322,7 @@
                 <w:noProof/>
                 <w:webHidden/>
               </w:rPr>
-              <w:instrText xml:space="preserve"> PAGEREF _Toc157199014 \h </w:instrText>
+              <w:instrText xml:space="preserve"> PAGEREF _Toc158106137 \h </w:instrText>
             </w:r>
             <w:r>
               <w:rPr>
@@ -3054,7 +3342,7 @@
                 <w:noProof/>
                 <w:webHidden/>
               </w:rPr>
-              <w:t>25</w:t>
+              <w:t>26</w:t>
             </w:r>
             <w:r>
               <w:rPr>
@@ -3079,7 +3367,7 @@
               <w:lang w:val="en-NP"/>
             </w:rPr>
           </w:pPr>
-          <w:hyperlink w:anchor="_Toc157199015" w:history="1">
+          <w:hyperlink w:anchor="_Toc158106138" w:history="1">
             <w:r>
               <w:rPr>
                 <w:rStyle w:val="Hyperlink"/>
@@ -3122,7 +3410,7 @@
                 <w:noProof/>
                 <w:webHidden/>
               </w:rPr>
-              <w:instrText xml:space="preserve"> PAGEREF _Toc157199015 \h </w:instrText>
+              <w:instrText xml:space="preserve"> PAGEREF _Toc158106138 \h </w:instrText>
             </w:r>
             <w:r>
               <w:rPr>
@@ -3142,7 +3430,7 @@
                 <w:noProof/>
                 <w:webHidden/>
               </w:rPr>
-              <w:t>25</w:t>
+              <w:t>26</w:t>
             </w:r>
             <w:r>
               <w:rPr>
@@ -3168,7 +3456,7 @@
               <w:lang w:val="en-NP"/>
             </w:rPr>
           </w:pPr>
-          <w:hyperlink w:anchor="_Toc157199016" w:history="1">
+          <w:hyperlink w:anchor="_Toc158106139" w:history="1">
             <w:r>
               <w:rPr>
                 <w:rStyle w:val="Hyperlink"/>
@@ -3191,7 +3479,7 @@
                 <w:rStyle w:val="Hyperlink"/>
                 <w:noProof/>
               </w:rPr>
-              <w:t>Expected Outcome</w:t>
+              <w:t>IMPLEMENTATION DETAILS</w:t>
             </w:r>
             <w:r>
               <w:rPr>
@@ -3212,7 +3500,7 @@
                 <w:noProof/>
                 <w:webHidden/>
               </w:rPr>
-              <w:instrText xml:space="preserve"> PAGEREF _Toc157199016 \h </w:instrText>
+              <w:instrText xml:space="preserve"> PAGEREF _Toc158106139 \h </w:instrText>
             </w:r>
             <w:r>
               <w:rPr>
@@ -3232,7 +3520,7 @@
                 <w:noProof/>
                 <w:webHidden/>
               </w:rPr>
-              <w:t>27</w:t>
+              <w:t>28</w:t>
             </w:r>
             <w:r>
               <w:rPr>
@@ -3258,7 +3546,7 @@
               <w:lang w:val="en-NP"/>
             </w:rPr>
           </w:pPr>
-          <w:hyperlink w:anchor="_Toc157199017" w:history="1">
+          <w:hyperlink w:anchor="_Toc158106140" w:history="1">
             <w:r>
               <w:rPr>
                 <w:rStyle w:val="Hyperlink"/>
@@ -3281,6 +3569,186 @@
                 <w:rStyle w:val="Hyperlink"/>
                 <w:noProof/>
               </w:rPr>
+              <w:t>RESULTS AND ANALYSIS</w:t>
+            </w:r>
+            <w:r>
+              <w:rPr>
+                <w:noProof/>
+                <w:webHidden/>
+              </w:rPr>
+              <w:tab/>
+            </w:r>
+            <w:r>
+              <w:rPr>
+                <w:noProof/>
+                <w:webHidden/>
+              </w:rPr>
+              <w:fldChar w:fldCharType="begin"/>
+            </w:r>
+            <w:r>
+              <w:rPr>
+                <w:noProof/>
+                <w:webHidden/>
+              </w:rPr>
+              <w:instrText xml:space="preserve"> PAGEREF _Toc158106140 \h </w:instrText>
+            </w:r>
+            <w:r>
+              <w:rPr>
+                <w:noProof/>
+                <w:webHidden/>
+              </w:rPr>
+            </w:r>
+            <w:r>
+              <w:rPr>
+                <w:noProof/>
+                <w:webHidden/>
+              </w:rPr>
+              <w:fldChar w:fldCharType="separate"/>
+            </w:r>
+            <w:r>
+              <w:rPr>
+                <w:noProof/>
+                <w:webHidden/>
+              </w:rPr>
+              <w:t>29</w:t>
+            </w:r>
+            <w:r>
+              <w:rPr>
+                <w:noProof/>
+                <w:webHidden/>
+              </w:rPr>
+              <w:fldChar w:fldCharType="end"/>
+            </w:r>
+          </w:hyperlink>
+        </w:p>
+        <w:p>
+          <w:pPr>
+            <w:pStyle w:val="TOC1"/>
+            <w:tabs>
+              <w:tab w:val="left" w:pos="1440"/>
+              <w:tab w:val="right" w:leader="dot" w:pos="7936"/>
+            </w:tabs>
+            <w:rPr>
+              <w:rFonts w:asciiTheme="minorHAnsi" w:eastAsiaTheme="minorEastAsia" w:hAnsiTheme="minorHAnsi"/>
+              <w:b w:val="0"/>
+              <w:noProof/>
+              <w:szCs w:val="24"/>
+              <w:lang w:val="en-NP"/>
+            </w:rPr>
+          </w:pPr>
+          <w:hyperlink w:anchor="_Toc158106141" w:history="1">
+            <w:r>
+              <w:rPr>
+                <w:rStyle w:val="Hyperlink"/>
+                <w:noProof/>
+              </w:rPr>
+              <w:t>Chapter 6:</w:t>
+            </w:r>
+            <w:r>
+              <w:rPr>
+                <w:rFonts w:asciiTheme="minorHAnsi" w:eastAsiaTheme="minorEastAsia" w:hAnsiTheme="minorHAnsi"/>
+                <w:b w:val="0"/>
+                <w:noProof/>
+                <w:szCs w:val="24"/>
+                <w:lang w:val="en-NP"/>
+              </w:rPr>
+              <w:tab/>
+            </w:r>
+            <w:r>
+              <w:rPr>
+                <w:rStyle w:val="Hyperlink"/>
+                <w:noProof/>
+              </w:rPr>
+              <w:t>EPILOGUE</w:t>
+            </w:r>
+            <w:r>
+              <w:rPr>
+                <w:noProof/>
+                <w:webHidden/>
+              </w:rPr>
+              <w:tab/>
+            </w:r>
+            <w:r>
+              <w:rPr>
+                <w:noProof/>
+                <w:webHidden/>
+              </w:rPr>
+              <w:fldChar w:fldCharType="begin"/>
+            </w:r>
+            <w:r>
+              <w:rPr>
+                <w:noProof/>
+                <w:webHidden/>
+              </w:rPr>
+              <w:instrText xml:space="preserve"> PAGEREF _Toc158106141 \h </w:instrText>
+            </w:r>
+            <w:r>
+              <w:rPr>
+                <w:noProof/>
+                <w:webHidden/>
+              </w:rPr>
+            </w:r>
+            <w:r>
+              <w:rPr>
+                <w:noProof/>
+                <w:webHidden/>
+              </w:rPr>
+              <w:fldChar w:fldCharType="separate"/>
+            </w:r>
+            <w:r>
+              <w:rPr>
+                <w:noProof/>
+                <w:webHidden/>
+              </w:rPr>
+              <w:t>30</w:t>
+            </w:r>
+            <w:r>
+              <w:rPr>
+                <w:noProof/>
+                <w:webHidden/>
+              </w:rPr>
+              <w:fldChar w:fldCharType="end"/>
+            </w:r>
+          </w:hyperlink>
+        </w:p>
+        <w:p>
+          <w:pPr>
+            <w:pStyle w:val="TOC1"/>
+            <w:tabs>
+              <w:tab w:val="left" w:pos="1440"/>
+              <w:tab w:val="right" w:leader="dot" w:pos="7936"/>
+            </w:tabs>
+            <w:rPr>
+              <w:rFonts w:asciiTheme="minorHAnsi" w:eastAsiaTheme="minorEastAsia" w:hAnsiTheme="minorHAnsi"/>
+              <w:b w:val="0"/>
+              <w:noProof/>
+              <w:szCs w:val="24"/>
+              <w:lang w:val="en-NP"/>
+            </w:rPr>
+          </w:pPr>
+          <w:hyperlink w:anchor="_Toc158106142" w:history="1">
+            <w:r>
+              <w:rPr>
+                <w:rStyle w:val="Hyperlink"/>
+                <w:noProof/>
+              </w:rPr>
+              <w:t>Chapter 7:</w:t>
+            </w:r>
+            <w:r>
+              <w:rPr>
+                <w:rFonts w:asciiTheme="minorHAnsi" w:eastAsiaTheme="minorEastAsia" w:hAnsiTheme="minorHAnsi"/>
+                <w:b w:val="0"/>
+                <w:noProof/>
+                <w:szCs w:val="24"/>
+                <w:lang w:val="en-NP"/>
+              </w:rPr>
+              <w:tab/>
+            </w:r>
+            <w:r>
+              <w:rPr>
+                <w:rStyle w:val="Hyperlink"/>
+                <w:noProof/>
+              </w:rPr>
               <w:t>References</w:t>
             </w:r>
             <w:r>
@@ -3302,7 +3770,7 @@
                 <w:noProof/>
                 <w:webHidden/>
               </w:rPr>
-              <w:instrText xml:space="preserve"> PAGEREF _Toc157199017 \h </w:instrText>
+              <w:instrText xml:space="preserve"> PAGEREF _Toc158106142 \h </w:instrText>
             </w:r>
             <w:r>
               <w:rPr>
@@ -3322,7 +3790,7 @@
                 <w:noProof/>
                 <w:webHidden/>
               </w:rPr>
-              <w:t>28</w:t>
+              <w:t>31</w:t>
             </w:r>
             <w:r>
               <w:rPr>
@@ -3366,7 +3834,7 @@
           <w:numId w:val="0"/>
         </w:numPr>
       </w:pPr>
-      <w:bookmarkStart w:id="1" w:name="_Toc157198993"/>
+      <w:bookmarkStart w:id="1" w:name="_Toc158106113"/>
       <w:r>
         <w:lastRenderedPageBreak/>
         <w:t>LIST OF FIGURES</w:t>
@@ -4058,7 +4526,7 @@
         <w:ind w:left="288"/>
         <w:jc w:val="center"/>
       </w:pPr>
-      <w:bookmarkStart w:id="2" w:name="_Toc157198994"/>
+      <w:bookmarkStart w:id="2" w:name="_Toc158106114"/>
       <w:r>
         <w:t>INTRODUCTION</w:t>
       </w:r>
@@ -4068,7 +4536,7 @@
       <w:pPr>
         <w:pStyle w:val="Heading2"/>
       </w:pPr>
-      <w:bookmarkStart w:id="3" w:name="_Toc157198995"/>
+      <w:bookmarkStart w:id="3" w:name="_Toc158106115"/>
       <w:r>
         <w:t>Background</w:t>
       </w:r>
@@ -4110,7 +4578,7 @@
       <w:pPr>
         <w:pStyle w:val="Heading2"/>
       </w:pPr>
-      <w:bookmarkStart w:id="4" w:name="_Toc157198996"/>
+      <w:bookmarkStart w:id="4" w:name="_Toc158106116"/>
       <w:r>
         <w:t>Statement of Problem</w:t>
       </w:r>
@@ -4141,7 +4609,7 @@
           <w:szCs w:val="32"/>
         </w:rPr>
       </w:pPr>
-      <w:bookmarkStart w:id="5" w:name="_Toc157198997"/>
+      <w:bookmarkStart w:id="5" w:name="_Toc158106117"/>
       <w:r>
         <w:t>Research Objectives</w:t>
       </w:r>
@@ -4250,7 +4718,7 @@
         <w:pStyle w:val="Heading1"/>
         <w:jc w:val="center"/>
       </w:pPr>
-      <w:bookmarkStart w:id="6" w:name="_Toc157198998"/>
+      <w:bookmarkStart w:id="6" w:name="_Toc158106118"/>
       <w:r>
         <w:lastRenderedPageBreak/>
         <w:t>LITERATURE REVIEW</w:t>
@@ -6152,7 +6620,7 @@
       <w:pPr>
         <w:pStyle w:val="Heading1"/>
       </w:pPr>
-      <w:bookmarkStart w:id="7" w:name="_Toc157198999"/>
+      <w:bookmarkStart w:id="7" w:name="_Toc158106119"/>
       <w:r>
         <w:lastRenderedPageBreak/>
         <w:t>RESEARCH METHODOLOGY</w:t>
@@ -6163,9 +6631,12 @@
       <w:pPr>
         <w:pStyle w:val="Heading2"/>
       </w:pPr>
-      <w:bookmarkStart w:id="8" w:name="_Toc157199000"/>
+      <w:bookmarkStart w:id="8" w:name="_Toc158106120"/>
       <w:r>
         <w:t>System Flow</w:t>
+      </w:r>
+      <w:r>
+        <w:t xml:space="preserve"> Diagram</w:t>
       </w:r>
       <w:bookmarkEnd w:id="8"/>
     </w:p>
@@ -6179,9 +6650,9 @@
           <w14:ligatures w14:val="none"/>
         </w:rPr>
         <w:drawing>
-          <wp:inline distT="0" distB="0" distL="0" distR="0" wp14:anchorId="13DC5C72" wp14:editId="4CA6A03E">
-            <wp:extent cx="4991100" cy="3365500"/>
-            <wp:effectExtent l="0" t="0" r="0" b="0"/>
+          <wp:inline distT="0" distB="0" distL="0" distR="0" wp14:anchorId="13DC5C72" wp14:editId="43AF2C8A">
+            <wp:extent cx="5321297" cy="3588152"/>
+            <wp:effectExtent l="0" t="0" r="635" b="0"/>
             <wp:docPr id="1317157807" name="Picture 1"/>
             <wp:cNvGraphicFramePr>
               <a:graphicFrameLocks xmlns:a="http://schemas.openxmlformats.org/drawingml/2006/main" noChangeAspect="1"/>
@@ -6208,7 +6679,7 @@
                   <pic:spPr>
                     <a:xfrm>
                       <a:off x="0" y="0"/>
-                      <a:ext cx="4991100" cy="3365500"/>
+                      <a:ext cx="5333701" cy="3596516"/>
                     </a:xfrm>
                     <a:prstGeom prst="rect">
                       <a:avLst/>
@@ -6373,7 +6844,7 @@
       <w:pPr>
         <w:pStyle w:val="Heading3"/>
       </w:pPr>
-      <w:bookmarkStart w:id="10" w:name="_Toc157199001"/>
+      <w:bookmarkStart w:id="10" w:name="_Toc158106121"/>
       <w:r>
         <w:t>Data Collection and Preprocessing</w:t>
       </w:r>
@@ -6381,14 +6852,20 @@
     </w:p>
     <w:p>
       <w:r>
-        <w:t>The process initiates with the collection of relevant data, which forms the foundation of the study. This data is likely to include various attributes of loan applicants that are critical for determining loan eligibility. Once the data is collected, it undergoes preprocessing. This crucial phase involves cleaning the data to ensure its quality, which may include handling missing values, encoding categorical variables, normalizing data for uniformity, and selecting features that are most relevant to the loan approval process.</w:t>
+        <w:t xml:space="preserve">The process initiates with the collection of relevant data, which forms the foundation of the study. This data is likely to include various attributes of loan applicants that are critical for determining loan eligibility. Once the data </w:t>
+      </w:r>
+      <w:r>
+        <w:t xml:space="preserve">was </w:t>
+      </w:r>
+      <w:r>
+        <w:t>collected, it undergoes preprocessing. This crucial phase involves cleaning the data to ensure its quality, which may include handling missing values, encoding categorical variables, normalizing data for uniformity, and selecting features that are most relevant to the loan approval process.</w:t>
       </w:r>
     </w:p>
     <w:p>
       <w:pPr>
         <w:pStyle w:val="Heading3"/>
       </w:pPr>
-      <w:bookmarkStart w:id="11" w:name="_Toc157199002"/>
+      <w:bookmarkStart w:id="11" w:name="_Toc158106122"/>
       <w:r>
         <w:lastRenderedPageBreak/>
         <w:t>Application of ML algorithms on unbalanced dataset</w:t>
@@ -6404,7 +6881,7 @@
       <w:pPr>
         <w:pStyle w:val="Heading3"/>
       </w:pPr>
-      <w:bookmarkStart w:id="12" w:name="_Toc157199003"/>
+      <w:bookmarkStart w:id="12" w:name="_Toc158106123"/>
       <w:r>
         <w:t>Balancing the Dataset with SMOTE and ADASYN</w:t>
       </w:r>
@@ -6419,7 +6896,7 @@
       <w:pPr>
         <w:pStyle w:val="Heading3"/>
       </w:pPr>
-      <w:bookmarkStart w:id="13" w:name="_Toc157199004"/>
+      <w:bookmarkStart w:id="13" w:name="_Toc158106124"/>
       <w:r>
         <w:t>Comparative Analysis</w:t>
       </w:r>
@@ -6434,7 +6911,7 @@
       <w:pPr>
         <w:pStyle w:val="Heading2"/>
       </w:pPr>
-      <w:bookmarkStart w:id="14" w:name="_Toc157199005"/>
+      <w:bookmarkStart w:id="14" w:name="_Toc158106125"/>
       <w:r>
         <w:t>Methods of Data Collection</w:t>
       </w:r>
@@ -6805,7 +7282,7 @@
       <w:pPr>
         <w:pStyle w:val="Heading2"/>
       </w:pPr>
-      <w:bookmarkStart w:id="16" w:name="_Toc157199006"/>
+      <w:bookmarkStart w:id="16" w:name="_Toc158106126"/>
       <w:r>
         <w:t>Data Preprocessing</w:t>
       </w:r>
@@ -6813,76 +7290,175 @@
     </w:p>
     <w:p>
       <w:pPr>
-        <w:rPr>
-          <w:rFonts w:cs="Times New Roman"/>
-          <w:kern w:val="0"/>
-          <w:szCs w:val="24"/>
-          <w14:ligatures w14:val="none"/>
-        </w:rPr>
-      </w:pPr>
-      <w:r>
-        <w:rPr>
-          <w:rFonts w:cs="Times New Roman"/>
-          <w:szCs w:val="24"/>
-        </w:rPr>
-        <w:t xml:space="preserve">To prepare the data for modeling, the first step is to dropped the </w:t>
-      </w:r>
-      <w:r>
-        <w:rPr>
-          <w:rFonts w:cs="Times New Roman"/>
-          <w:szCs w:val="24"/>
-        </w:rPr>
-        <w:t>loan status</w:t>
-      </w:r>
-      <w:r>
-        <w:rPr>
-          <w:rFonts w:cs="Times New Roman"/>
-          <w:szCs w:val="24"/>
-        </w:rPr>
-        <w:t xml:space="preserve"> column from the categorical data of each field and assign the binary labels for each </w:t>
-      </w:r>
+        <w:pStyle w:val="Heading3"/>
+        <w:rPr>
+          <w:bCs/>
+          <w:lang w:val="en-NP"/>
+        </w:rPr>
+      </w:pPr>
+      <w:bookmarkStart w:id="17" w:name="_Toc158106127"/>
+      <w:r>
+        <w:rPr>
+          <w:bCs/>
+          <w:lang w:val="en-NP"/>
+        </w:rPr>
+        <w:t>Label Encoding of Categorical Data</w:t>
+      </w:r>
+      <w:bookmarkEnd w:id="17"/>
+    </w:p>
+    <w:p>
+      <w:r>
+        <w:t xml:space="preserve">The preprocessing procedure commenced with the conversion of categorical variables into a machine-readable format. This was executed by employing the </w:t>
+      </w:r>
+      <w:proofErr w:type="spellStart"/>
+      <w:r>
+        <w:t>LabelEncoder</w:t>
+      </w:r>
+      <w:proofErr w:type="spellEnd"/>
+      <w:r>
+        <w:t xml:space="preserve"> functionality provided within the </w:t>
+      </w:r>
+      <w:proofErr w:type="spellStart"/>
       <w:proofErr w:type="gramStart"/>
       <w:r>
-        <w:rPr>
-          <w:rFonts w:cs="Times New Roman"/>
-          <w:szCs w:val="24"/>
-        </w:rPr>
-        <w:t>values</w:t>
-      </w:r>
+        <w:t>sklearn.preprocessing</w:t>
+      </w:r>
+      <w:proofErr w:type="spellEnd"/>
       <w:proofErr w:type="gramEnd"/>
       <w:r>
-        <w:rPr>
-          <w:rFonts w:cs="Times New Roman"/>
-          <w:szCs w:val="24"/>
-        </w:rPr>
-        <w:t>. The Correlation will be calculated to determine the similarities and dissimilarities between the categorical data. For the filling of missing values, the median will be calculated and assigned to those fields.</w:t>
-      </w:r>
-    </w:p>
-    <w:p>
-      <w:pPr>
-        <w:rPr>
-          <w:rFonts w:cs="Times New Roman"/>
-          <w:szCs w:val="24"/>
-        </w:rPr>
-      </w:pPr>
-      <w:r>
-        <w:rPr>
-          <w:rFonts w:cs="Times New Roman"/>
-          <w:szCs w:val="24"/>
-        </w:rPr>
+        <w:t xml:space="preserve"> package. Each distinct category within the categorical variables was assigned a unique </w:t>
+      </w:r>
+      <w:r>
         <w:lastRenderedPageBreak/>
-        <w:t>Once confirmed that there are no missing values, the entire dataset is split into two sets: training (4:5) and testing (1:5)</w:t>
+        <w:t>integer identifier. This encoding was imperative for facilitating the processing of categorical data by subsequent machine learning algorithms, which necessitate numerical input.</w:t>
+      </w:r>
+    </w:p>
+    <w:p>
+      <w:pPr>
+        <w:pStyle w:val="Heading3"/>
+        <w:rPr>
+          <w:bCs/>
+          <w:lang w:val="en-NP"/>
+        </w:rPr>
+      </w:pPr>
+      <w:bookmarkStart w:id="18" w:name="_Toc158106128"/>
+      <w:r>
+        <w:rPr>
+          <w:bCs/>
+          <w:lang w:val="en-NP"/>
+        </w:rPr>
+        <w:t>Training and Testing Dataset Split</w:t>
+      </w:r>
+      <w:bookmarkEnd w:id="18"/>
+    </w:p>
+    <w:p>
+      <w:pPr>
+        <w:rPr>
+          <w:lang w:val="en-NP"/>
+        </w:rPr>
+      </w:pPr>
+      <w:r>
+        <w:t xml:space="preserve">Following the encoding, the dataset was bifurcated into training and testing subsets. The division was realized through the </w:t>
+      </w:r>
+      <w:proofErr w:type="spellStart"/>
+      <w:r>
+        <w:t>train_test_split</w:t>
+      </w:r>
+      <w:proofErr w:type="spellEnd"/>
+      <w:r>
+        <w:t xml:space="preserve"> method from the </w:t>
+      </w:r>
+      <w:proofErr w:type="spellStart"/>
+      <w:proofErr w:type="gramStart"/>
+      <w:r>
+        <w:t>sklearn.model</w:t>
+      </w:r>
+      <w:proofErr w:type="gramEnd"/>
+      <w:r>
+        <w:t>_selection</w:t>
+      </w:r>
+      <w:proofErr w:type="spellEnd"/>
+      <w:r>
+        <w:t xml:space="preserve"> suite. An 80:20 ratio was adhered to for the split, allocating 80% of the data to the training subset for the purpose of model training, and the remaining 20% to the testing subset for model evaluation.</w:t>
+      </w:r>
+    </w:p>
+    <w:p>
+      <w:pPr>
+        <w:pStyle w:val="Heading3"/>
+        <w:rPr>
+          <w:bCs/>
+          <w:lang w:val="en-NP"/>
+        </w:rPr>
+      </w:pPr>
+      <w:bookmarkStart w:id="19" w:name="_Toc158106129"/>
+      <w:r>
+        <w:rPr>
+          <w:bCs/>
+          <w:lang w:val="en-NP"/>
+        </w:rPr>
+        <w:t>Data Standardization</w:t>
+      </w:r>
+      <w:bookmarkEnd w:id="19"/>
+    </w:p>
+    <w:p>
+      <w:pPr>
+        <w:rPr>
+          <w:lang w:val="en-NP"/>
+        </w:rPr>
+      </w:pPr>
+      <w:r>
+        <w:t xml:space="preserve">The next phase entailed the standardization of numerical features within the dataset. The </w:t>
+      </w:r>
+      <w:proofErr w:type="spellStart"/>
+      <w:r>
+        <w:t>StandardScaler</w:t>
+      </w:r>
+      <w:proofErr w:type="spellEnd"/>
+      <w:r>
+        <w:t xml:space="preserve"> from the </w:t>
+      </w:r>
+      <w:proofErr w:type="spellStart"/>
+      <w:proofErr w:type="gramStart"/>
+      <w:r>
+        <w:t>sklearn.preprocessing</w:t>
+      </w:r>
+      <w:proofErr w:type="spellEnd"/>
+      <w:proofErr w:type="gramEnd"/>
+      <w:r>
+        <w:t xml:space="preserve"> library was utilized for this process. It standardized the features to a common scale by subtracting the mean and scaling to unit variance. This standardization was pivotal in ensuring that all features contributed equivalently to the model's predictions and that no single feature with a larger scale unduly influenced the model output.</w:t>
+      </w:r>
+    </w:p>
+    <w:p>
+      <w:r>
+        <w:t xml:space="preserve">Concluding the preprocessing stages, the dataset was subjected to balancing techniques to address class imbalance issues. The ADASYN (Adaptive Synthetic Sampling) and SMOTE (Synthetic Minority Over-sampling Technique) methods from the </w:t>
+      </w:r>
+      <w:proofErr w:type="spellStart"/>
+      <w:proofErr w:type="gramStart"/>
+      <w:r>
+        <w:t>imblearn.over</w:t>
+      </w:r>
+      <w:proofErr w:type="gramEnd"/>
+      <w:r>
+        <w:t>_sampling</w:t>
+      </w:r>
+      <w:proofErr w:type="spellEnd"/>
+      <w:r>
+        <w:t xml:space="preserve"> module were employed. Both techniques generated synthetic instances of the under-represented class in the dataset. ADASYN placed an emphasis on generating synthetic samples adjacent to those instances that were misclassified, while SMOTE created synthetic instances by interpolating between existing minority instances. These methods effectively balanced the class distribution, reducing the model's inherent bias towards the majority class and enhancing its predictive performance across all classes.</w:t>
       </w:r>
     </w:p>
     <w:p>
       <w:pPr>
         <w:pStyle w:val="Heading2"/>
       </w:pPr>
-      <w:bookmarkStart w:id="17" w:name="_Toc157199007"/>
-      <w:r>
-        <w:t>Model Development</w:t>
-      </w:r>
-      <w:bookmarkEnd w:id="17"/>
+      <w:bookmarkStart w:id="20" w:name="_Toc158106130"/>
+      <w:r>
+        <w:lastRenderedPageBreak/>
+        <w:t>Machine Learning Algorithms</w:t>
+      </w:r>
+      <w:bookmarkEnd w:id="20"/>
+      <w:r>
+        <w:t xml:space="preserve"> </w:t>
+      </w:r>
     </w:p>
     <w:p>
       <w:pPr>
@@ -6931,11 +7507,11 @@
       <w:pPr>
         <w:pStyle w:val="Heading3"/>
       </w:pPr>
-      <w:bookmarkStart w:id="18" w:name="_Toc157199008"/>
+      <w:bookmarkStart w:id="21" w:name="_Toc158106131"/>
       <w:r>
         <w:t>Support Vector Machine</w:t>
       </w:r>
-      <w:bookmarkEnd w:id="18"/>
+      <w:bookmarkEnd w:id="21"/>
     </w:p>
     <w:p>
       <w:pPr>
@@ -7120,40 +7696,33 @@
           <w:rFonts w:cs="Times New Roman"/>
           <w:szCs w:val="24"/>
         </w:rPr>
-        <w:t xml:space="preserve">When the data is not linearly separable then we can use Non-Linear SVM, which means when the data points cannot be separated into 2 classes by using a straight line (if 2D) then we use some advanced techniques like </w:t>
-      </w:r>
+        <w:t>When the data is not linearly separable then we can use Non-Linear SVM, which means when the data points cannot be separated into 2 classes by using a straight line (if 2D) then we use some advanced techniques like kernel tricks to classify them. In most real-world applications we do not find linearly separable datapoints hence we use kernel trick to solve them.</w:t>
+      </w:r>
+    </w:p>
+    <w:p>
+      <w:pPr>
+        <w:pStyle w:val="ListParagraph"/>
+        <w:rPr>
+          <w:rFonts w:cs="Times New Roman"/>
+          <w:szCs w:val="24"/>
+        </w:rPr>
+      </w:pPr>
+    </w:p>
+    <w:p>
+      <w:pPr>
+        <w:rPr>
+          <w:rFonts w:cs="Times New Roman"/>
+          <w:kern w:val="0"/>
+          <w:szCs w:val="24"/>
+          <w14:ligatures w14:val="none"/>
+        </w:rPr>
+      </w:pPr>
       <w:r>
         <w:rPr>
           <w:rFonts w:cs="Times New Roman"/>
           <w:szCs w:val="24"/>
         </w:rPr>
         <w:lastRenderedPageBreak/>
-        <w:t>kernel tricks to classify them. In most real-world applications we do not find linearly separable datapoints hence we use kernel trick to solve them.</w:t>
-      </w:r>
-    </w:p>
-    <w:p>
-      <w:pPr>
-        <w:pStyle w:val="ListParagraph"/>
-        <w:rPr>
-          <w:rFonts w:cs="Times New Roman"/>
-          <w:szCs w:val="24"/>
-        </w:rPr>
-      </w:pPr>
-    </w:p>
-    <w:p>
-      <w:pPr>
-        <w:rPr>
-          <w:rFonts w:cs="Times New Roman"/>
-          <w:kern w:val="0"/>
-          <w:szCs w:val="24"/>
-          <w14:ligatures w14:val="none"/>
-        </w:rPr>
-      </w:pPr>
-      <w:r>
-        <w:rPr>
-          <w:rFonts w:cs="Times New Roman"/>
-          <w:szCs w:val="24"/>
-        </w:rPr>
         <w:t>The main two terms that are used in SVM are: -</w:t>
       </w:r>
     </w:p>
@@ -7352,7 +7921,7 @@
           <w:szCs w:val="24"/>
         </w:rPr>
       </w:pPr>
-      <w:bookmarkStart w:id="19" w:name="_Toc157198976"/>
+      <w:bookmarkStart w:id="22" w:name="_Toc157198976"/>
       <w:r>
         <w:rPr>
           <w:i w:val="0"/>
@@ -7505,7 +8074,7 @@
         </w:rPr>
         <w:t>SVM Hyperplane</w:t>
       </w:r>
-      <w:bookmarkEnd w:id="19"/>
+      <w:bookmarkEnd w:id="22"/>
     </w:p>
     <w:p>
       <w:r>
@@ -7565,7 +8134,7 @@
           <w:szCs w:val="24"/>
         </w:rPr>
       </w:pPr>
-      <w:bookmarkStart w:id="20" w:name="_Toc157198977"/>
+      <w:bookmarkStart w:id="23" w:name="_Toc157198977"/>
       <w:r>
         <w:rPr>
           <w:i w:val="0"/>
@@ -7718,7 +8287,7 @@
         </w:rPr>
         <w:t>SVM Model</w:t>
       </w:r>
-      <w:bookmarkEnd w:id="20"/>
+      <w:bookmarkEnd w:id="23"/>
     </w:p>
     <w:p>
       <w:pPr>
@@ -7745,11 +8314,11 @@
       <w:pPr>
         <w:pStyle w:val="Heading3"/>
       </w:pPr>
-      <w:bookmarkStart w:id="21" w:name="_Toc157199009"/>
+      <w:bookmarkStart w:id="24" w:name="_Toc158106132"/>
       <w:r>
         <w:t>Logistic Regression</w:t>
       </w:r>
-      <w:bookmarkEnd w:id="21"/>
+      <w:bookmarkEnd w:id="24"/>
     </w:p>
     <w:p>
       <w:r>
@@ -7815,7 +8384,7 @@
           <w:szCs w:val="24"/>
         </w:rPr>
       </w:pPr>
-      <w:bookmarkStart w:id="22" w:name="_Toc157198978"/>
+      <w:bookmarkStart w:id="25" w:name="_Toc157198978"/>
       <w:r>
         <w:rPr>
           <w:i w:val="0"/>
@@ -7948,7 +8517,7 @@
         </w:rPr>
         <w:t>: Sigmoid Function for Logistic Regression</w:t>
       </w:r>
-      <w:bookmarkEnd w:id="22"/>
+      <w:bookmarkEnd w:id="25"/>
     </w:p>
     <w:p/>
     <w:p>
@@ -7965,37 +8534,41 @@
     <w:p>
       <w:pPr>
         <w:pStyle w:val="Heading2"/>
-      </w:pPr>
-      <w:bookmarkStart w:id="23" w:name="_Toc157199010"/>
-      <w:r>
-        <w:t>Balancing Techniques</w:t>
-      </w:r>
-      <w:bookmarkEnd w:id="23"/>
-    </w:p>
-    <w:p>
-      <w:r>
-        <w:t xml:space="preserve">In the realm of data analysis, particularly in scenarios where dataset imbalance is a significant challenge, balancing techniques play a crucial role. Two prominent </w:t>
-      </w:r>
+        <w:rPr>
+          <w:bCs/>
+        </w:rPr>
+      </w:pPr>
+      <w:bookmarkStart w:id="26" w:name="_Toc158106133"/>
+      <w:r>
+        <w:rPr>
+          <w:bCs/>
+        </w:rPr>
+        <w:t xml:space="preserve">Balancing </w:t>
+      </w:r>
+      <w:r>
+        <w:rPr>
+          <w:bCs/>
+        </w:rPr>
+        <w:t>Technique</w:t>
+      </w:r>
+      <w:bookmarkEnd w:id="26"/>
+    </w:p>
+    <w:p/>
+    <w:p>
       <w:r>
         <w:lastRenderedPageBreak/>
-        <w:t>techniques are SMOTE (Synthetic Minority Over-sampling Technique) and ADASYN (Adaptive Synthetic Sampling). These techniques are particularly valuable in handling imbalanced datasets, a common occurrence in many real-world applications such as fraud detection, medical diagnosis, and sentiment analysis.</w:t>
+        <w:t>In the realm of data analysis, particularly in scenarios where dataset imbalance is a significant challenge, balancing techniques play a crucial role. Two prominent techniques are SMOTE (Synthetic Minority Over-sampling Technique) and ADASYN (Adaptive Synthetic Sampling). These techniques are particularly valuable in handling imbalanced datasets, a common occurrence in many real-world applications such as fraud detection, medical diagnosis, and sentiment analysis.</w:t>
       </w:r>
     </w:p>
     <w:p>
       <w:pPr>
         <w:pStyle w:val="Heading3"/>
-        <w:rPr>
-          <w:bCs/>
-        </w:rPr>
-      </w:pPr>
-      <w:bookmarkStart w:id="24" w:name="_Toc157199011"/>
-      <w:r>
-        <w:rPr>
-          <w:bCs/>
-        </w:rPr>
+      </w:pPr>
+      <w:bookmarkStart w:id="27" w:name="_Toc158106134"/>
+      <w:r>
         <w:t>SMOTE (Synthetic Minority Over-sampling Technique)</w:t>
       </w:r>
-      <w:bookmarkEnd w:id="24"/>
+      <w:bookmarkEnd w:id="27"/>
     </w:p>
     <w:p>
       <w:r>
@@ -8014,14 +8587,17 @@
       </w:r>
     </w:p>
     <w:p>
+      <w:pPr>
+        <w:jc w:val="center"/>
+      </w:pPr>
       <w:r>
         <w:rPr>
           <w:noProof/>
         </w:rPr>
         <w:lastRenderedPageBreak/>
         <w:drawing>
-          <wp:inline distT="0" distB="0" distL="0" distR="0" wp14:anchorId="648DD570" wp14:editId="3A6EC624">
-            <wp:extent cx="5045710" cy="3354070"/>
+          <wp:inline distT="0" distB="0" distL="0" distR="0" wp14:anchorId="648DD570" wp14:editId="55871984">
+            <wp:extent cx="3993266" cy="2654472"/>
             <wp:effectExtent l="0" t="0" r="0" b="0"/>
             <wp:docPr id="9717934" name="Picture 1"/>
             <wp:cNvGraphicFramePr>
@@ -8043,7 +8619,7 @@
                   <pic:spPr>
                     <a:xfrm>
                       <a:off x="0" y="0"/>
-                      <a:ext cx="5045710" cy="3354070"/>
+                      <a:ext cx="4016143" cy="2669679"/>
                     </a:xfrm>
                     <a:prstGeom prst="rect">
                       <a:avLst/>
@@ -8068,7 +8644,7 @@
           <w:szCs w:val="24"/>
         </w:rPr>
       </w:pPr>
-      <w:bookmarkStart w:id="25" w:name="_Toc157198979"/>
+      <w:bookmarkStart w:id="28" w:name="_Toc157198979"/>
       <w:r>
         <w:rPr>
           <w:i w:val="0"/>
@@ -8201,7 +8777,7 @@
         </w:rPr>
         <w:t>: Working Procedure of SMOTE</w:t>
       </w:r>
-      <w:bookmarkEnd w:id="25"/>
+      <w:bookmarkEnd w:id="28"/>
     </w:p>
     <w:p>
       <w:pPr>
@@ -8573,18 +9149,12 @@
     <w:p>
       <w:pPr>
         <w:pStyle w:val="Heading3"/>
-        <w:rPr>
-          <w:bCs/>
-        </w:rPr>
-      </w:pPr>
-      <w:bookmarkStart w:id="26" w:name="_Toc157199012"/>
-      <w:r>
-        <w:rPr>
-          <w:bCs/>
-        </w:rPr>
+      </w:pPr>
+      <w:bookmarkStart w:id="29" w:name="_Toc158106135"/>
+      <w:r>
         <w:t>ADASYN (Adaptive Synthetic Sampling)</w:t>
       </w:r>
-      <w:bookmarkEnd w:id="26"/>
+      <w:bookmarkEnd w:id="29"/>
     </w:p>
     <w:p>
       <w:r>
@@ -8667,7 +9237,7 @@
           <w:szCs w:val="24"/>
         </w:rPr>
       </w:pPr>
-      <w:bookmarkStart w:id="27" w:name="_Toc157198980"/>
+      <w:bookmarkStart w:id="30" w:name="_Toc157198980"/>
       <w:r>
         <w:rPr>
           <w:i w:val="0"/>
@@ -8800,7 +9370,7 @@
         </w:rPr>
         <w:t>: Working Procedure of ADASYN</w:t>
       </w:r>
-      <w:bookmarkEnd w:id="27"/>
+      <w:bookmarkEnd w:id="30"/>
     </w:p>
     <w:p>
       <w:r>
@@ -9157,23 +9727,23 @@
       <w:pPr>
         <w:pStyle w:val="Heading2"/>
       </w:pPr>
-      <w:bookmarkStart w:id="28" w:name="_Toc157199013"/>
+      <w:bookmarkStart w:id="31" w:name="_Toc158106136"/>
       <w:r>
         <w:t>Performance Evaluation Metrics</w:t>
       </w:r>
-      <w:bookmarkEnd w:id="28"/>
+      <w:bookmarkEnd w:id="31"/>
     </w:p>
     <w:p>
       <w:pPr>
         <w:pStyle w:val="Heading3"/>
       </w:pPr>
-      <w:bookmarkStart w:id="29" w:name="_Toc156507581"/>
-      <w:bookmarkStart w:id="30" w:name="_Toc157199014"/>
+      <w:bookmarkStart w:id="32" w:name="_Toc156507581"/>
+      <w:bookmarkStart w:id="33" w:name="_Toc158106137"/>
       <w:r>
         <w:t>K-Fold Cross Validation</w:t>
       </w:r>
-      <w:bookmarkEnd w:id="29"/>
-      <w:bookmarkEnd w:id="30"/>
+      <w:bookmarkEnd w:id="32"/>
+      <w:bookmarkEnd w:id="33"/>
     </w:p>
     <w:p>
       <w:r>
@@ -9189,13 +9759,13 @@
       <w:pPr>
         <w:pStyle w:val="Heading3"/>
       </w:pPr>
-      <w:bookmarkStart w:id="31" w:name="_Toc156507582"/>
-      <w:bookmarkStart w:id="32" w:name="_Toc157199015"/>
+      <w:bookmarkStart w:id="34" w:name="_Toc156507582"/>
+      <w:bookmarkStart w:id="35" w:name="_Toc158106138"/>
       <w:r>
         <w:t>Confusion Matrix</w:t>
       </w:r>
-      <w:bookmarkEnd w:id="31"/>
-      <w:bookmarkEnd w:id="32"/>
+      <w:bookmarkEnd w:id="34"/>
+      <w:bookmarkEnd w:id="35"/>
     </w:p>
     <w:p>
       <w:r>
@@ -9260,7 +9830,7 @@
           <w:szCs w:val="24"/>
         </w:rPr>
       </w:pPr>
-      <w:bookmarkStart w:id="33" w:name="_Toc157198981"/>
+      <w:bookmarkStart w:id="36" w:name="_Toc157198981"/>
       <w:r>
         <w:rPr>
           <w:i w:val="0"/>
@@ -9393,7 +9963,7 @@
         </w:rPr>
         <w:t>: Confusion Matrix</w:t>
       </w:r>
-      <w:bookmarkEnd w:id="33"/>
+      <w:bookmarkEnd w:id="36"/>
     </w:p>
     <w:p>
       <w:r>
@@ -9678,50 +10248,1084 @@
         <w:rPr>
           <w:rFonts w:ascii="Times New Roman" w:hAnsi="Times New Roman" w:cs="Times New Roman"/>
         </w:rPr>
-        <w:t>F1 Score= 2*((Precision * Sensitivity) / (Precision + Sensitivity))</w:t>
+        <w:t>F1 Score= 2*((Precision * Sensitivity) / (Precision + Sensitivity)</w:t>
       </w:r>
     </w:p>
     <w:p>
       <w:pPr>
         <w:pStyle w:val="Heading1"/>
-      </w:pPr>
-      <w:bookmarkStart w:id="34" w:name="_Toc157199016"/>
+        <w:widowControl w:val="0"/>
+        <w:tabs>
+          <w:tab w:val="left" w:pos="1201"/>
+        </w:tabs>
+        <w:suppressAutoHyphens/>
+        <w:autoSpaceDN w:val="0"/>
+        <w:spacing w:before="13" w:after="0" w:line="480" w:lineRule="auto"/>
+        <w:ind w:right="456"/>
+      </w:pPr>
+      <w:bookmarkStart w:id="37" w:name="_Toc158106139"/>
       <w:r>
         <w:lastRenderedPageBreak/>
-        <w:t xml:space="preserve">Expected </w:t>
-      </w:r>
-      <w:r>
-        <w:t>Outcome</w:t>
-      </w:r>
-      <w:bookmarkEnd w:id="34"/>
-    </w:p>
-    <w:p>
-      <w:r>
-        <w:t>The anticipated outcome of this research is to comprehensively assess the impact of balancing techniques, specifically SMOTE and ADASYN, on predictive models used for bank loan eligibility decisions. The study will focus on three aspects: the effectiveness of these balancing techniques, the comparative performance of different predictive models, and the practical implications for financial decision-making in the context of class imbalance.</w:t>
-      </w:r>
-    </w:p>
-    <w:p>
-      <w:r>
-        <w:t>T</w:t>
-      </w:r>
-      <w:r>
-        <w:t xml:space="preserve">he first </w:t>
-      </w:r>
-      <w:r>
-        <w:t>aim</w:t>
-      </w:r>
-      <w:r>
-        <w:t xml:space="preserve"> is to evaluate the effectiveness of SMOTE and ADASYN in enhancing the accuracy and reducing the bias in machine learning models, namely SVM, and Logistic Regression. This evaluation will provide insights into how these balancing techniques influence the performance of each model when applied to imbalanced datasets typical in bank loan eligibility assessments. The research aims to ascertain whether these techniques not only improve the predictive accuracy but also contribute to a more equitable decision-making process by mitigating bias.</w:t>
-      </w:r>
-    </w:p>
-    <w:p>
-      <w:r>
-        <w:t>The second aim of the study is to determine the most suitable model for predicting bank loan eligibility in the presence of balancing techniques. This involves a comparative analysis of the three models to identify which one demonstrates the highest efficacy in handling imbalanced data, post-application of SMOTE or ADASYN. The criteria for model effectiveness will encompass a range of performance metrics, emphasizing the importance of accuracy and fairness in predictions. This aspect of the research is expected to yield valuable recommendations for financial institutions on the optimal combination of predictive models and balancing techniques.</w:t>
-      </w:r>
+        <w:t>IMPLEMENTATION DETAILS</w:t>
+      </w:r>
+      <w:bookmarkEnd w:id="37"/>
+    </w:p>
+    <w:p>
+      <w:pPr>
+        <w:pStyle w:val="Heading2"/>
+        <w:spacing w:line="480" w:lineRule="auto"/>
+      </w:pPr>
+      <w:r>
+        <w:t>Unbalanced Dataset</w:t>
+      </w:r>
+    </w:p>
+    <w:p>
+      <w:pPr>
+        <w:rPr>
+          <w:lang w:val="en-NP"/>
+        </w:rPr>
+      </w:pPr>
+      <w:r>
+        <w:rPr>
+          <w:lang w:val="en-NP"/>
+        </w:rPr>
+        <w:t xml:space="preserve">The </w:t>
+      </w:r>
+      <w:r>
+        <w:t xml:space="preserve">two machine learning </w:t>
+      </w:r>
+      <w:r>
+        <w:rPr>
+          <w:lang w:val="en-NP"/>
+        </w:rPr>
+        <w:t xml:space="preserve">model </w:t>
+      </w:r>
+      <w:r>
+        <w:t>were</w:t>
+      </w:r>
+      <w:r>
+        <w:rPr>
+          <w:lang w:val="en-NP"/>
+        </w:rPr>
+        <w:t xml:space="preserve"> implemented on a dataset that initially presented a significant imbalance in the distribution of the target variable. In the presence of an unbalanced dataset, the model's ability to discern patterns across the minority class could be substantially compromised. This concern was particularly acute in the context of the classification task at hand, where the predictive accuracy across both classes was of paramount importance.</w:t>
+      </w:r>
+    </w:p>
+    <w:p>
+      <w:pPr>
+        <w:rPr>
+          <w:lang w:val="en-NP"/>
+        </w:rPr>
+      </w:pPr>
+      <w:r>
+        <w:rPr>
+          <w:lang w:val="en-NP"/>
+        </w:rPr>
+        <w:t>During the implementation, the model was</w:t>
+      </w:r>
+      <w:r>
+        <w:t xml:space="preserve"> first</w:t>
+      </w:r>
+      <w:r>
+        <w:rPr>
+          <w:lang w:val="en-NP"/>
+        </w:rPr>
+        <w:t xml:space="preserve"> trained on this unbalanced dataset without any preliminary balancing techniques applied. This was done to establish a baseline performance, against which the effectiveness of subsequent balancing interventions could be measured. It was observed that the model, when trained on this unbalanced data, demonstrated a propensity towards higher predictive performance for the majority class while exhibiting suboptimal performance for the minority class.</w:t>
+      </w:r>
+    </w:p>
+    <w:p>
+      <w:pPr>
+        <w:rPr>
+          <w:lang w:val="en-NP"/>
+        </w:rPr>
+      </w:pPr>
+      <w:r>
+        <w:rPr>
+          <w:lang w:val="en-NP"/>
+        </w:rPr>
+        <w:t>The training process followed conventional practices. The model parameters were initialized without any bias towards either class, and the learning algorithm processed the input features and target labels in their original, skewed distribution. This preliminary phase was critical in demonstrating the inherent challenges associated with training on an unbalanced dataset and underscored the need for employing strategies to mitigate these issues.</w:t>
+      </w:r>
+    </w:p>
+    <w:p>
+      <w:pPr>
+        <w:rPr>
+          <w:lang w:val="en-NP"/>
+        </w:rPr>
+      </w:pPr>
+      <w:r>
+        <w:rPr>
+          <w:lang w:val="en-NP"/>
+        </w:rPr>
+        <w:t xml:space="preserve">Following the training phase, the model was evaluated using standard metrics. However, these metrics revealed that the high accuracy rate was largely reflective of the model's success in predicting the majority class, with a considerable decline in accuracy for the minority class instances. This outcome validated the initial concerns and set the stage for exploring advanced techniques that could enable the </w:t>
+      </w:r>
+      <w:r>
+        <w:rPr>
+          <w:lang w:val="en-NP"/>
+        </w:rPr>
+        <w:lastRenderedPageBreak/>
+        <w:t>model to treat both classes equitably, thereby improving the overall model performance.</w:t>
+      </w:r>
+    </w:p>
+    <w:p>
+      <w:pPr>
+        <w:pStyle w:val="Heading2"/>
+      </w:pPr>
+      <w:r>
+        <w:t>SMOTE Technique</w:t>
+      </w:r>
+    </w:p>
+    <w:p>
+      <w:pPr>
+        <w:rPr>
+          <w:lang w:val="en-NP"/>
+        </w:rPr>
+      </w:pPr>
+      <w:r>
+        <w:rPr>
+          <w:lang w:val="en-NP"/>
+        </w:rPr>
+        <w:t>Prior to the application of the SMOTE (Synthetic Minority Over-sampling Technique) balancing technique, the training set was characterized by an imbalance in the distribution of the target classes. The 'Approved' class encompassed 2,120 instances, whereas the 'Rejected' class was represented by 1,295 instances, indicating a substantial disparity where the 'Approved' class outnumbered the 'Rejected' class.</w:t>
+      </w:r>
+    </w:p>
+    <w:p>
+      <w:pPr>
+        <w:rPr>
+          <w:lang w:val="en-NP"/>
+        </w:rPr>
+      </w:pPr>
+      <w:r>
+        <w:rPr>
+          <w:lang w:val="en-NP"/>
+        </w:rPr>
+        <w:t>In an effort to rectify this imbalance, the SMOTE algorithm was employed. SMOTE is an over-sampling approach that synthesizes new, synthetic examples in the minority class by interpolating between existing ones. The algorithm operates by randomly picking a point from the minority class and computing the k-nearest neighbors for this point. The synthetic points are then added between the chosen point and its neighbors.</w:t>
+      </w:r>
+    </w:p>
+    <w:p>
+      <w:pPr>
+        <w:jc w:val="center"/>
+      </w:pPr>
+      <w:r>
+        <w:drawing>
+          <wp:inline distT="0" distB="0" distL="0" distR="0" wp14:anchorId="6A9429EE" wp14:editId="3637AB25">
+            <wp:extent cx="4981359" cy="2997843"/>
+            <wp:effectExtent l="0" t="0" r="0" b="0"/>
+            <wp:docPr id="287892300" name="Picture 1"/>
+            <wp:cNvGraphicFramePr>
+              <a:graphicFrameLocks xmlns:a="http://schemas.openxmlformats.org/drawingml/2006/main" noChangeAspect="1"/>
+            </wp:cNvGraphicFramePr>
+            <a:graphic xmlns:a="http://schemas.openxmlformats.org/drawingml/2006/main">
+              <a:graphicData uri="http://schemas.openxmlformats.org/drawingml/2006/picture">
+                <pic:pic xmlns:pic="http://schemas.openxmlformats.org/drawingml/2006/picture">
+                  <pic:nvPicPr>
+                    <pic:cNvPr id="287892300" name=""/>
+                    <pic:cNvPicPr/>
+                  </pic:nvPicPr>
+                  <pic:blipFill>
+                    <a:blip r:embed="rId19"/>
+                    <a:stretch>
+                      <a:fillRect/>
+                    </a:stretch>
+                  </pic:blipFill>
+                  <pic:spPr>
+                    <a:xfrm>
+                      <a:off x="0" y="0"/>
+                      <a:ext cx="5000853" cy="3009575"/>
+                    </a:xfrm>
+                    <a:prstGeom prst="rect">
+                      <a:avLst/>
+                    </a:prstGeom>
+                  </pic:spPr>
+                </pic:pic>
+              </a:graphicData>
+            </a:graphic>
+          </wp:inline>
+        </w:drawing>
+      </w:r>
+    </w:p>
+    <w:p>
+      <w:pPr>
+        <w:pStyle w:val="Caption"/>
+        <w:jc w:val="center"/>
+        <w:rPr>
+          <w:i w:val="0"/>
+          <w:iCs w:val="0"/>
+          <w:color w:val="000000" w:themeColor="text1"/>
+          <w:sz w:val="24"/>
+          <w:szCs w:val="24"/>
+        </w:rPr>
+      </w:pPr>
+      <w:r>
+        <w:rPr>
+          <w:i w:val="0"/>
+          <w:iCs w:val="0"/>
+          <w:color w:val="000000" w:themeColor="text1"/>
+          <w:sz w:val="24"/>
+          <w:szCs w:val="24"/>
+        </w:rPr>
+        <w:t xml:space="preserve">Figure </w:t>
+      </w:r>
+      <w:r>
+        <w:rPr>
+          <w:i w:val="0"/>
+          <w:iCs w:val="0"/>
+          <w:color w:val="000000" w:themeColor="text1"/>
+          <w:sz w:val="24"/>
+          <w:szCs w:val="24"/>
+        </w:rPr>
+        <w:fldChar w:fldCharType="begin"/>
+      </w:r>
+      <w:r>
+        <w:rPr>
+          <w:i w:val="0"/>
+          <w:iCs w:val="0"/>
+          <w:color w:val="000000" w:themeColor="text1"/>
+          <w:sz w:val="24"/>
+          <w:szCs w:val="24"/>
+        </w:rPr>
+        <w:instrText xml:space="preserve"> STYLEREF 1 \s </w:instrText>
+      </w:r>
+      <w:r>
+        <w:rPr>
+          <w:i w:val="0"/>
+          <w:iCs w:val="0"/>
+          <w:color w:val="000000" w:themeColor="text1"/>
+          <w:sz w:val="24"/>
+          <w:szCs w:val="24"/>
+        </w:rPr>
+        <w:fldChar w:fldCharType="separate"/>
+      </w:r>
+      <w:r>
+        <w:rPr>
+          <w:i w:val="0"/>
+          <w:iCs w:val="0"/>
+          <w:noProof/>
+          <w:color w:val="000000" w:themeColor="text1"/>
+          <w:sz w:val="24"/>
+          <w:szCs w:val="24"/>
+        </w:rPr>
+        <w:t>4</w:t>
+      </w:r>
+      <w:r>
+        <w:rPr>
+          <w:i w:val="0"/>
+          <w:iCs w:val="0"/>
+          <w:color w:val="000000" w:themeColor="text1"/>
+          <w:sz w:val="24"/>
+          <w:szCs w:val="24"/>
+        </w:rPr>
+        <w:fldChar w:fldCharType="end"/>
+      </w:r>
+      <w:r>
+        <w:rPr>
+          <w:i w:val="0"/>
+          <w:iCs w:val="0"/>
+          <w:color w:val="000000" w:themeColor="text1"/>
+          <w:sz w:val="24"/>
+          <w:szCs w:val="24"/>
+        </w:rPr>
+        <w:noBreakHyphen/>
+      </w:r>
+      <w:r>
+        <w:rPr>
+          <w:i w:val="0"/>
+          <w:iCs w:val="0"/>
+          <w:color w:val="000000" w:themeColor="text1"/>
+          <w:sz w:val="24"/>
+          <w:szCs w:val="24"/>
+        </w:rPr>
+        <w:fldChar w:fldCharType="begin"/>
+      </w:r>
+      <w:r>
+        <w:rPr>
+          <w:i w:val="0"/>
+          <w:iCs w:val="0"/>
+          <w:color w:val="000000" w:themeColor="text1"/>
+          <w:sz w:val="24"/>
+          <w:szCs w:val="24"/>
+        </w:rPr>
+        <w:instrText xml:space="preserve"> SEQ Figure \* ARABIC \s 1 </w:instrText>
+      </w:r>
+      <w:r>
+        <w:rPr>
+          <w:i w:val="0"/>
+          <w:iCs w:val="0"/>
+          <w:color w:val="000000" w:themeColor="text1"/>
+          <w:sz w:val="24"/>
+          <w:szCs w:val="24"/>
+        </w:rPr>
+        <w:fldChar w:fldCharType="separate"/>
+      </w:r>
+      <w:r>
+        <w:rPr>
+          <w:i w:val="0"/>
+          <w:iCs w:val="0"/>
+          <w:noProof/>
+          <w:color w:val="000000" w:themeColor="text1"/>
+          <w:sz w:val="24"/>
+          <w:szCs w:val="24"/>
+        </w:rPr>
+        <w:t>1</w:t>
+      </w:r>
+      <w:r>
+        <w:rPr>
+          <w:i w:val="0"/>
+          <w:iCs w:val="0"/>
+          <w:color w:val="000000" w:themeColor="text1"/>
+          <w:sz w:val="24"/>
+          <w:szCs w:val="24"/>
+        </w:rPr>
+        <w:fldChar w:fldCharType="end"/>
+      </w:r>
+      <w:r>
+        <w:rPr>
+          <w:i w:val="0"/>
+          <w:iCs w:val="0"/>
+          <w:color w:val="000000" w:themeColor="text1"/>
+          <w:sz w:val="24"/>
+          <w:szCs w:val="24"/>
+        </w:rPr>
+        <w:t>: Dataset after SMOTE</w:t>
+      </w:r>
+    </w:p>
+    <w:p>
+      <w:pPr>
+        <w:rPr>
+          <w:lang w:val="en-NP"/>
+        </w:rPr>
+      </w:pPr>
+      <w:r>
+        <w:rPr>
+          <w:lang w:val="en-NP"/>
+        </w:rPr>
+        <w:lastRenderedPageBreak/>
+        <w:t>Following the implementation of SMOTE, the class distribution in the training set achieved parity. The 'Rejected' class's count was augmented to equal the 'Approved' class, with both classes now comprising 2,120 instances each. This newly balanced class distribution was expected to enhance the model's ability to learn from an equal representation of both classes, thereby improving its generalization capabilities when making predictions on unseen data.</w:t>
+      </w:r>
+    </w:p>
+    <w:p>
+      <w:pPr>
+        <w:rPr>
+          <w:lang w:val="en-NP"/>
+        </w:rPr>
+      </w:pPr>
+      <w:r>
+        <w:rPr>
+          <w:lang w:val="en-NP"/>
+        </w:rPr>
+        <w:t>The bar chart</w:t>
+      </w:r>
+      <w:r>
+        <w:t xml:space="preserve"> above</w:t>
+      </w:r>
+      <w:r>
+        <w:rPr>
+          <w:lang w:val="en-NP"/>
+        </w:rPr>
+        <w:t xml:space="preserve"> depicting the class distribution post-SMOTE implementation visually confirmed the successful balancing of classes, as evidenced by the equal heights of the bars corresponding to both the 'Approved' and 'Rejected' classes.</w:t>
+      </w:r>
+    </w:p>
+    <w:p>
+      <w:pPr>
+        <w:pStyle w:val="Heading2"/>
+      </w:pPr>
+      <w:r>
+        <w:t>ADASYN Technique</w:t>
+      </w:r>
+    </w:p>
+    <w:p>
+      <w:pPr>
+        <w:rPr>
+          <w:lang w:val="en-NP"/>
+        </w:rPr>
+      </w:pPr>
+      <w:r>
+        <w:rPr>
+          <w:lang w:val="en-NP"/>
+        </w:rPr>
+        <w:t>Prior to the invocation of the ADASYN (Adaptive Synthetic Sampling) technique, an evident imbalance was observed within the training set regarding the classification labels. The majority class, labeled as 'Approved', contained 2,120 instances, while the minority class, labeled as 'Rejected', comprised only 1,295 instances. This discrepancy highlighted a skewness towards the 'Approved' class, which could potentially lead to a bias in the predictive model towards the more prevalent class.</w:t>
+      </w:r>
+    </w:p>
+    <w:p>
+      <w:pPr>
+        <w:rPr>
+          <w:lang w:val="en-NP"/>
+        </w:rPr>
+      </w:pPr>
+      <w:r>
+        <w:rPr>
+          <w:lang w:val="en-NP"/>
+        </w:rPr>
+        <w:t>To address this issue, the ADASYN algorithm was applied to the dataset. ADASYN is an oversampling technique that aims to adaptively generate synthetic samples for the minority class. Unlike SMOTE, which generates the same number of synthetic samples for each minority class instance, ADASYN focuses on generating more synthetic data for those instances that are difficult to learn. The method involves creating synthetic data points based on the density distribution of samples. For each minority class sample, it computes the k-nearest neighbors and generates synthetic data points proportionally to the number of neighbors that belong to the majority class.</w:t>
+      </w:r>
+    </w:p>
+    <w:p>
+      <w:r>
+        <w:lastRenderedPageBreak/>
+        <w:drawing>
+          <wp:inline distT="0" distB="0" distL="0" distR="0" wp14:anchorId="75ADE0AC" wp14:editId="424D9924">
+            <wp:extent cx="5045710" cy="3036570"/>
+            <wp:effectExtent l="0" t="0" r="0" b="0"/>
+            <wp:docPr id="854976938" name="Picture 1"/>
+            <wp:cNvGraphicFramePr>
+              <a:graphicFrameLocks xmlns:a="http://schemas.openxmlformats.org/drawingml/2006/main" noChangeAspect="1"/>
+            </wp:cNvGraphicFramePr>
+            <a:graphic xmlns:a="http://schemas.openxmlformats.org/drawingml/2006/main">
+              <a:graphicData uri="http://schemas.openxmlformats.org/drawingml/2006/picture">
+                <pic:pic xmlns:pic="http://schemas.openxmlformats.org/drawingml/2006/picture">
+                  <pic:nvPicPr>
+                    <pic:cNvPr id="854976938" name=""/>
+                    <pic:cNvPicPr/>
+                  </pic:nvPicPr>
+                  <pic:blipFill>
+                    <a:blip r:embed="rId20"/>
+                    <a:stretch>
+                      <a:fillRect/>
+                    </a:stretch>
+                  </pic:blipFill>
+                  <pic:spPr>
+                    <a:xfrm>
+                      <a:off x="0" y="0"/>
+                      <a:ext cx="5045710" cy="3036570"/>
+                    </a:xfrm>
+                    <a:prstGeom prst="rect">
+                      <a:avLst/>
+                    </a:prstGeom>
+                  </pic:spPr>
+                </pic:pic>
+              </a:graphicData>
+            </a:graphic>
+          </wp:inline>
+        </w:drawing>
+      </w:r>
+    </w:p>
+    <w:p>
+      <w:pPr>
+        <w:pStyle w:val="Caption"/>
+        <w:jc w:val="center"/>
+        <w:rPr>
+          <w:i w:val="0"/>
+          <w:iCs w:val="0"/>
+          <w:color w:val="000000" w:themeColor="text1"/>
+          <w:sz w:val="24"/>
+          <w:szCs w:val="24"/>
+        </w:rPr>
+      </w:pPr>
+      <w:r>
+        <w:rPr>
+          <w:i w:val="0"/>
+          <w:iCs w:val="0"/>
+          <w:color w:val="000000" w:themeColor="text1"/>
+          <w:sz w:val="24"/>
+          <w:szCs w:val="24"/>
+        </w:rPr>
+        <w:t xml:space="preserve">Figure </w:t>
+      </w:r>
+      <w:r>
+        <w:rPr>
+          <w:i w:val="0"/>
+          <w:iCs w:val="0"/>
+          <w:color w:val="000000" w:themeColor="text1"/>
+          <w:sz w:val="24"/>
+          <w:szCs w:val="24"/>
+        </w:rPr>
+        <w:fldChar w:fldCharType="begin"/>
+      </w:r>
+      <w:r>
+        <w:rPr>
+          <w:i w:val="0"/>
+          <w:iCs w:val="0"/>
+          <w:color w:val="000000" w:themeColor="text1"/>
+          <w:sz w:val="24"/>
+          <w:szCs w:val="24"/>
+        </w:rPr>
+        <w:instrText xml:space="preserve"> STYLEREF 1 \s </w:instrText>
+      </w:r>
+      <w:r>
+        <w:rPr>
+          <w:i w:val="0"/>
+          <w:iCs w:val="0"/>
+          <w:color w:val="000000" w:themeColor="text1"/>
+          <w:sz w:val="24"/>
+          <w:szCs w:val="24"/>
+        </w:rPr>
+        <w:fldChar w:fldCharType="separate"/>
+      </w:r>
+      <w:r>
+        <w:rPr>
+          <w:i w:val="0"/>
+          <w:iCs w:val="0"/>
+          <w:noProof/>
+          <w:color w:val="000000" w:themeColor="text1"/>
+          <w:sz w:val="24"/>
+          <w:szCs w:val="24"/>
+        </w:rPr>
+        <w:t>4</w:t>
+      </w:r>
+      <w:r>
+        <w:rPr>
+          <w:i w:val="0"/>
+          <w:iCs w:val="0"/>
+          <w:color w:val="000000" w:themeColor="text1"/>
+          <w:sz w:val="24"/>
+          <w:szCs w:val="24"/>
+        </w:rPr>
+        <w:fldChar w:fldCharType="end"/>
+      </w:r>
+      <w:r>
+        <w:rPr>
+          <w:i w:val="0"/>
+          <w:iCs w:val="0"/>
+          <w:color w:val="000000" w:themeColor="text1"/>
+          <w:sz w:val="24"/>
+          <w:szCs w:val="24"/>
+        </w:rPr>
+        <w:noBreakHyphen/>
+      </w:r>
+      <w:r>
+        <w:rPr>
+          <w:i w:val="0"/>
+          <w:iCs w:val="0"/>
+          <w:color w:val="000000" w:themeColor="text1"/>
+          <w:sz w:val="24"/>
+          <w:szCs w:val="24"/>
+        </w:rPr>
+        <w:fldChar w:fldCharType="begin"/>
+      </w:r>
+      <w:r>
+        <w:rPr>
+          <w:i w:val="0"/>
+          <w:iCs w:val="0"/>
+          <w:color w:val="000000" w:themeColor="text1"/>
+          <w:sz w:val="24"/>
+          <w:szCs w:val="24"/>
+        </w:rPr>
+        <w:instrText xml:space="preserve"> SEQ Figure \* ARABIC \s 1 </w:instrText>
+      </w:r>
+      <w:r>
+        <w:rPr>
+          <w:i w:val="0"/>
+          <w:iCs w:val="0"/>
+          <w:color w:val="000000" w:themeColor="text1"/>
+          <w:sz w:val="24"/>
+          <w:szCs w:val="24"/>
+        </w:rPr>
+        <w:fldChar w:fldCharType="separate"/>
+      </w:r>
+      <w:r>
+        <w:rPr>
+          <w:i w:val="0"/>
+          <w:iCs w:val="0"/>
+          <w:noProof/>
+          <w:color w:val="000000" w:themeColor="text1"/>
+          <w:sz w:val="24"/>
+          <w:szCs w:val="24"/>
+        </w:rPr>
+        <w:t>2</w:t>
+      </w:r>
+      <w:r>
+        <w:rPr>
+          <w:i w:val="0"/>
+          <w:iCs w:val="0"/>
+          <w:color w:val="000000" w:themeColor="text1"/>
+          <w:sz w:val="24"/>
+          <w:szCs w:val="24"/>
+        </w:rPr>
+        <w:fldChar w:fldCharType="end"/>
+      </w:r>
+      <w:r>
+        <w:rPr>
+          <w:i w:val="0"/>
+          <w:iCs w:val="0"/>
+          <w:color w:val="000000" w:themeColor="text1"/>
+          <w:sz w:val="24"/>
+          <w:szCs w:val="24"/>
+        </w:rPr>
+        <w:t>: Dataset after ADASYN</w:t>
+      </w:r>
+    </w:p>
+    <w:p>
+      <w:pPr>
+        <w:rPr>
+          <w:lang w:val="en-NP"/>
+        </w:rPr>
+      </w:pPr>
+      <w:r>
+        <w:rPr>
+          <w:lang w:val="en-NP"/>
+        </w:rPr>
+        <w:t>The application of ADASYN resulted in an increase in the 'Rejected' class count, bringing the total to 2,204 instances, as opposed to the unchanged count of 2,120 in the 'Approved' class. The outcome was a more balanced dataset, with the minority class being better represented. The new synthetic points generated by ADASYN not only aimed to balance class distribution but also to emphasize the learning of those minority class instances that were more challenging to classify.</w:t>
+      </w:r>
+    </w:p>
+    <w:p>
+      <w:pPr>
+        <w:rPr>
+          <w:lang w:val="en-NP"/>
+        </w:rPr>
+      </w:pPr>
+      <w:r>
+        <w:rPr>
+          <w:lang w:val="en-NP"/>
+        </w:rPr>
+        <w:t>The modified class distribution was reflected in the visualization that followed the ADASYN application. The comparative height of the bars in the chart after applying ADASYN demonstrated a significant increase in the minority class, bringing the distribution closer to a balanced state, with 2,204 instances in the 'Rejected' class against the 2,120 instances in the 'Approved' class.</w:t>
+      </w:r>
+    </w:p>
+    <w:p>
+      <w:pPr>
+        <w:pStyle w:val="Heading3"/>
+        <w:rPr>
+          <w:bCs/>
+          <w:lang w:val="en-NP"/>
+        </w:rPr>
+      </w:pPr>
+      <w:r>
+        <w:rPr>
+          <w:bCs/>
+          <w:lang w:val="en-NP"/>
+        </w:rPr>
+        <w:t>Adaptive Nature of Synthetic Sample Generation</w:t>
+      </w:r>
+    </w:p>
+    <w:p>
+      <w:r>
+        <w:t xml:space="preserve">Upon the completion of the ADASYN algorithm's execution, it was discerned that the quantity of synthetic samples generated did not result in precisely equal class proportions. This was attributed to the inherent nature of the ADASYN algorithm, </w:t>
+      </w:r>
+      <w:r>
+        <w:lastRenderedPageBreak/>
+        <w:t>which adaptively generates synthetic samples based on the density distribution of the minority class. The algorithm's design is such that it preferentially augments areas where the minority class is underrepresented, particularly near the decision boundary where classification is most challenging. Consequently, the synthetic samples were not uniformly distributed across the minority class but were concentrated around the regions where the learning algorithm faced more difficulty distinguishing between classes.</w:t>
+      </w:r>
+    </w:p>
+    <w:p>
+      <w:r>
+        <w:t xml:space="preserve">The parameter </w:t>
+      </w:r>
+      <w:proofErr w:type="spellStart"/>
+      <w:r>
+        <w:t>sampling_strategy</w:t>
+      </w:r>
+      <w:proofErr w:type="spellEnd"/>
+      <w:r>
+        <w:t xml:space="preserve"> was set to a value of 1.0 with the intention of balancing the class distribution. However, the adaptive nature of ADASYN meant that the ultimate count of the minority class post-synthesis was contingent upon the data's complexity and the classifier's needs, rather than a fixed target ratio. The strategy was aimed at achieving balance, but the algorithm's internal dynamics allowed for flexibility in the final count of generated samples. This flexibility is central to ADASYN's approach, which prioritizes the enhancement of the classifier's performance in problematic regions over achieving exact numerical class balance.</w:t>
+      </w:r>
+    </w:p>
+    <w:p>
+      <w:r>
+        <w:t>The algorithmic process underpinning ADASYN meticulously considered the distributional characteristics of the data. It accounted for the intricacies within the minority class's distribution, focusing on areas with a high degree of class overlap or proximity to the majority class. Due to this approach, the number of synthetic samples introduced to achieve a balance was not predetermined but varied in accordance with the minority class's neighborhood characteristics. This variability is a testament to ADASYN's goal of reinforcing the classifier's ability to discern between classes in regions where the minority class is not well represented.</w:t>
+      </w:r>
+    </w:p>
+    <w:p>
+      <w:pPr>
+        <w:rPr>
+          <w:lang w:val="en-NP"/>
+        </w:rPr>
+      </w:pPr>
+      <w:r>
+        <w:rPr>
+          <w:lang w:val="en-NP"/>
+        </w:rPr>
+        <w:t xml:space="preserve">In the aftermath of applying the ADASYN technique, the resultant class distribution reflected a closer approximation to balance, with the minority class's count rising to 2,204, as opposed to the majority class's unchanged count of 2,120. Despite the minority class not achieving exact parity with the majority class, the synthetic sampling served its intended purpose. It equipped the classifier with a more </w:t>
+      </w:r>
+      <w:r>
+        <w:rPr>
+          <w:lang w:val="en-NP"/>
+        </w:rPr>
+        <w:lastRenderedPageBreak/>
+        <w:t>representative training set, especially in the regions critical for accurate classification, thereby potentially enhancing the predictive performance across the entire feature space.</w:t>
+      </w:r>
+    </w:p>
+    <w:p/>
+    <w:p>
+      <w:pPr>
+        <w:rPr>
+          <w:lang w:val="en-NP"/>
+        </w:rPr>
+      </w:pPr>
     </w:p>
     <w:p/>
     <w:p/>
-    <w:bookmarkStart w:id="35" w:name="_Toc157199017" w:displacedByCustomXml="next"/>
+    <w:p/>
+    <w:p/>
+    <w:p/>
+    <w:p/>
+    <w:p/>
+    <w:p/>
+    <w:p/>
+    <w:p/>
+    <w:p/>
+    <w:p/>
+    <w:p>
+      <w:pPr>
+        <w:pStyle w:val="Heading1"/>
+      </w:pPr>
+      <w:bookmarkStart w:id="38" w:name="_Toc158106140"/>
+      <w:r>
+        <w:lastRenderedPageBreak/>
+        <w:t>RESULTS AND ANALYSIS</w:t>
+      </w:r>
+      <w:bookmarkEnd w:id="38"/>
+    </w:p>
+    <w:p>
+      <w:pPr>
+        <w:pStyle w:val="Heading2"/>
+        <w:spacing w:line="480" w:lineRule="auto"/>
+      </w:pPr>
+      <w:r>
+        <w:t>Unbalanced Dataset</w:t>
+      </w:r>
+    </w:p>
+    <w:p>
+      <w:pPr>
+        <w:pStyle w:val="Heading3"/>
+        <w:rPr>
+          <w:bCs/>
+        </w:rPr>
+      </w:pPr>
+      <w:r>
+        <w:rPr>
+          <w:bCs/>
+        </w:rPr>
+        <w:t>Support Vector Machine</w:t>
+      </w:r>
+    </w:p>
+    <w:p>
+      <w:pPr>
+        <w:pStyle w:val="Heading4"/>
+        <w:rPr>
+          <w:lang w:val="en-NP"/>
+        </w:rPr>
+      </w:pPr>
+      <w:r>
+        <w:rPr>
+          <w:lang w:val="en-NP"/>
+        </w:rPr>
+        <w:t>Hyperparameter Optimization</w:t>
+      </w:r>
+    </w:p>
+    <w:p>
+      <w:pPr>
+        <w:rPr>
+          <w:lang w:val="en-NP"/>
+        </w:rPr>
+      </w:pPr>
+      <w:r>
+        <w:rPr>
+          <w:lang w:val="en-NP"/>
+        </w:rPr>
+        <w:t>Detailing the process and results of tuning the SVM hyperparameters, including the range of parameters tested and the method used, such as GridSearchCV.</w:t>
+      </w:r>
+    </w:p>
+    <w:p>
+      <w:pPr>
+        <w:pStyle w:val="Heading4"/>
+        <w:rPr>
+          <w:lang w:val="en-NP"/>
+        </w:rPr>
+      </w:pPr>
+      <w:r>
+        <w:rPr>
+          <w:lang w:val="en-NP"/>
+        </w:rPr>
+        <w:t xml:space="preserve">Cross-Validation </w:t>
+      </w:r>
+    </w:p>
+    <w:p>
+      <w:pPr>
+        <w:rPr>
+          <w:lang w:val="en-NP"/>
+        </w:rPr>
+      </w:pPr>
+      <w:r>
+        <w:rPr>
+          <w:lang w:val="en-NP"/>
+        </w:rPr>
+        <w:t>Describing the cross-validation approach used to assess the SVM model's performance, including the number of folds and any stratification strategy.</w:t>
+      </w:r>
+    </w:p>
+    <w:p>
+      <w:pPr>
+        <w:pStyle w:val="Heading4"/>
+        <w:rPr>
+          <w:lang w:val="en-NP"/>
+        </w:rPr>
+      </w:pPr>
+      <w:r>
+        <w:rPr>
+          <w:lang w:val="en-NP"/>
+        </w:rPr>
+        <w:t>Model Evaluation</w:t>
+      </w:r>
+    </w:p>
+    <w:p>
+      <w:pPr>
+        <w:rPr>
+          <w:lang w:val="en-NP"/>
+        </w:rPr>
+      </w:pPr>
+      <w:r>
+        <w:rPr>
+          <w:lang w:val="en-NP"/>
+        </w:rPr>
+        <w:t>Presenting the performance metrics of the SVM model, such as accuracy, precision, recall, and F1-score.</w:t>
+      </w:r>
+    </w:p>
+    <w:p>
+      <w:pPr>
+        <w:pStyle w:val="Heading4"/>
+        <w:rPr>
+          <w:lang w:val="en-NP"/>
+        </w:rPr>
+      </w:pPr>
+      <w:r>
+        <w:rPr>
+          <w:lang w:val="en-NP"/>
+        </w:rPr>
+        <w:t>Confusion Matrix Analysis</w:t>
+      </w:r>
+    </w:p>
+    <w:p>
+      <w:pPr>
+        <w:rPr>
+          <w:lang w:val="en-NP"/>
+        </w:rPr>
+      </w:pPr>
+      <w:r>
+        <w:rPr>
+          <w:lang w:val="en-NP"/>
+        </w:rPr>
+        <w:t>Analyzing the confusion matrix resulting from the SVM model predictions to evaluate true positives, false positives, true negatives, and false negatives.</w:t>
+      </w:r>
+    </w:p>
+    <w:p>
+      <w:pPr>
+        <w:pStyle w:val="Heading3"/>
+        <w:rPr>
+          <w:bCs/>
+        </w:rPr>
+      </w:pPr>
+      <w:r>
+        <w:rPr>
+          <w:bCs/>
+        </w:rPr>
+        <w:t>Logistic Regression</w:t>
+      </w:r>
+    </w:p>
+    <w:p>
+      <w:pPr>
+        <w:pStyle w:val="Heading4"/>
+        <w:rPr>
+          <w:lang w:val="en-NP"/>
+        </w:rPr>
+      </w:pPr>
+      <w:r>
+        <w:rPr>
+          <w:lang w:val="en-NP"/>
+        </w:rPr>
+        <w:t xml:space="preserve">Hyperparameter Optimization </w:t>
+      </w:r>
+    </w:p>
+    <w:p>
+      <w:pPr>
+        <w:rPr>
+          <w:lang w:val="en-NP"/>
+        </w:rPr>
+      </w:pPr>
+      <w:r>
+        <w:rPr>
+          <w:lang w:val="en-NP"/>
+        </w:rPr>
+        <w:t xml:space="preserve">Detailing the process and results of tuning the </w:t>
+      </w:r>
+      <w:r>
+        <w:t>LR</w:t>
+      </w:r>
+      <w:r>
+        <w:rPr>
+          <w:lang w:val="en-NP"/>
+        </w:rPr>
+        <w:t xml:space="preserve"> hyperparameters, including the range of parameters tested and the method used, such as GridSearchCV.</w:t>
+      </w:r>
+    </w:p>
+    <w:p>
+      <w:pPr>
+        <w:pStyle w:val="Heading4"/>
+        <w:rPr>
+          <w:lang w:val="en-NP"/>
+        </w:rPr>
+      </w:pPr>
+      <w:r>
+        <w:rPr>
+          <w:lang w:val="en-NP"/>
+        </w:rPr>
+        <w:lastRenderedPageBreak/>
+        <w:t xml:space="preserve">Cross-Validation </w:t>
+      </w:r>
+    </w:p>
+    <w:p>
+      <w:pPr>
+        <w:rPr>
+          <w:lang w:val="en-NP"/>
+        </w:rPr>
+      </w:pPr>
+      <w:r>
+        <w:rPr>
+          <w:lang w:val="en-NP"/>
+        </w:rPr>
+        <w:t xml:space="preserve">Describing the cross-validation approach used to assess the </w:t>
+      </w:r>
+      <w:r>
+        <w:t>LR</w:t>
+      </w:r>
+      <w:r>
+        <w:rPr>
+          <w:lang w:val="en-NP"/>
+        </w:rPr>
+        <w:t xml:space="preserve"> model's performance, including the number of folds and any stratification strategy.</w:t>
+      </w:r>
+    </w:p>
+    <w:p>
+      <w:pPr>
+        <w:pStyle w:val="Heading4"/>
+        <w:rPr>
+          <w:lang w:val="en-NP"/>
+        </w:rPr>
+      </w:pPr>
+      <w:r>
+        <w:rPr>
+          <w:lang w:val="en-NP"/>
+        </w:rPr>
+        <w:t>Model Evaluation</w:t>
+      </w:r>
+    </w:p>
+    <w:p>
+      <w:pPr>
+        <w:rPr>
+          <w:lang w:val="en-NP"/>
+        </w:rPr>
+      </w:pPr>
+      <w:r>
+        <w:rPr>
+          <w:lang w:val="en-NP"/>
+        </w:rPr>
+        <w:t xml:space="preserve">Presenting the performance metrics of the </w:t>
+      </w:r>
+      <w:r>
+        <w:t>LR</w:t>
+      </w:r>
+      <w:r>
+        <w:rPr>
+          <w:lang w:val="en-NP"/>
+        </w:rPr>
+        <w:t xml:space="preserve"> model, such as accuracy, precision, recall, and F1-score.</w:t>
+      </w:r>
+    </w:p>
+    <w:p>
+      <w:pPr>
+        <w:pStyle w:val="Heading4"/>
+        <w:rPr>
+          <w:lang w:val="en-NP"/>
+        </w:rPr>
+      </w:pPr>
+      <w:r>
+        <w:rPr>
+          <w:lang w:val="en-NP"/>
+        </w:rPr>
+        <w:t>Confusion Matrix Analysis</w:t>
+      </w:r>
+    </w:p>
+    <w:p>
+      <w:pPr>
+        <w:rPr>
+          <w:lang w:val="en-NP"/>
+        </w:rPr>
+      </w:pPr>
+      <w:r>
+        <w:rPr>
+          <w:lang w:val="en-NP"/>
+        </w:rPr>
+        <w:t xml:space="preserve">Analyzing the confusion matrix resulting from the </w:t>
+      </w:r>
+      <w:r>
+        <w:t>LR</w:t>
+      </w:r>
+      <w:r>
+        <w:rPr>
+          <w:lang w:val="en-NP"/>
+        </w:rPr>
+        <w:t xml:space="preserve"> model predictions to evaluate true positives, false positives, true negatives, and false negatives.</w:t>
+      </w:r>
+    </w:p>
+    <w:p/>
+    <w:p/>
+    <w:p/>
+    <w:p/>
+    <w:p/>
+    <w:p/>
+    <w:p/>
+    <w:p/>
+    <w:p/>
+    <w:p/>
+    <w:p>
+      <w:pPr>
+        <w:pStyle w:val="Heading1"/>
+      </w:pPr>
+      <w:bookmarkStart w:id="39" w:name="_Toc158106141"/>
+      <w:r>
+        <w:lastRenderedPageBreak/>
+        <w:t>EPILOGUE</w:t>
+      </w:r>
+      <w:bookmarkEnd w:id="39"/>
+    </w:p>
+    <w:p>
+      <w:pPr>
+        <w:pStyle w:val="Heading2"/>
+        <w:spacing w:line="480" w:lineRule="auto"/>
+      </w:pPr>
+      <w:r>
+        <w:t>Remaining tasks</w:t>
+      </w:r>
+    </w:p>
+    <w:p>
+      <w:pPr>
+        <w:pStyle w:val="Heading3"/>
+      </w:pPr>
+      <w:r>
+        <w:t>Model Training on Balanced Dataset</w:t>
+      </w:r>
+    </w:p>
+    <w:p>
+      <w:pPr>
+        <w:pStyle w:val="Heading3"/>
+      </w:pPr>
+      <w:proofErr w:type="spellStart"/>
+      <w:r>
+        <w:t>Comparision</w:t>
+      </w:r>
+      <w:proofErr w:type="spellEnd"/>
+      <w:r>
+        <w:t xml:space="preserve"> of Balancing Techniques</w:t>
+      </w:r>
+    </w:p>
+    <w:p>
+      <w:pPr>
+        <w:pStyle w:val="Heading3"/>
+      </w:pPr>
+      <w:r>
+        <w:t>Selection of Best Dataset</w:t>
+      </w:r>
+    </w:p>
+    <w:p/>
+    <w:p/>
+    <w:p/>
+    <w:p/>
+    <w:p/>
+    <w:p/>
+    <w:p/>
+    <w:p/>
+    <w:p/>
+    <w:p/>
+    <w:p/>
+    <w:p/>
+    <w:p/>
+    <w:p/>
+    <w:p/>
+    <w:bookmarkStart w:id="40" w:name="_Toc158106142" w:displacedByCustomXml="next"/>
     <w:sdt>
       <w:sdtPr>
         <w:rPr>
@@ -9744,7 +11348,7 @@
           <w:r>
             <w:t>References</w:t>
           </w:r>
-          <w:bookmarkEnd w:id="35"/>
+          <w:bookmarkEnd w:id="40"/>
         </w:p>
         <w:sdt>
           <w:sdtPr>
@@ -10094,7 +11698,14 @@
                   <w:rFonts w:cs="Times New Roman"/>
                 </w:rPr>
                 <w:tab/>
-                <w:t xml:space="preserve">Dina Elreedy, Amir F. Atiya, and Firuz Kamalov, “A theoretical distribution analysis of synthetic minority oversampling technique (SMOTE) for imbalanced learning,” </w:t>
+                <w:t xml:space="preserve">Dina Elreedy, Amir F. Atiya, and Firuz Kamalov, “A theoretical distribution analysis of synthetic minority oversampling technique (SMOTE) for </w:t>
+              </w:r>
+              <w:r>
+                <w:rPr>
+                  <w:rFonts w:cs="Times New Roman"/>
+                </w:rPr>
+                <w:lastRenderedPageBreak/>
+                <w:t xml:space="preserve">imbalanced learning,” </w:t>
               </w:r>
               <w:r>
                 <w:rPr>
@@ -10157,7 +11768,6 @@
                 <w:rPr>
                   <w:rFonts w:cs="Times New Roman"/>
                 </w:rPr>
-                <w:lastRenderedPageBreak/>
                 <w:t>[10]</w:t>
               </w:r>
               <w:r>
@@ -10297,7 +11907,7 @@
       </w:pPr>
     </w:p>
     <w:sectPr>
-      <w:footerReference w:type="default" r:id="rId19"/>
+      <w:footerReference w:type="default" r:id="rId21"/>
       <w:pgSz w:w="11906" w:h="16838" w:code="9"/>
       <w:pgMar w:top="1800" w:right="1800" w:bottom="1800" w:left="2160" w:header="720" w:footer="720" w:gutter="0"/>
       <w:pgNumType w:start="1"/>
@@ -12068,7 +13678,6 @@
   <w:style w:type="character" w:default="1" w:styleId="DefaultParagraphFont">
     <w:name w:val="Default Paragraph Font"/>
     <w:uiPriority w:val="1"/>
-    <w:semiHidden/>
     <w:unhideWhenUsed/>
   </w:style>
   <w:style w:type="table" w:default="1" w:styleId="TableNormal">

</xml_diff>